<commit_message>
add new vat additional agreement
</commit_message>
<xml_diff>
--- a/storage/app/additional_agreement_vat.docx
+++ b/storage/app/additional_agreement_vat.docx
@@ -15,10 +15,9 @@
           <w:rPr>
             <w:rFonts w:eastAsia="Times New Roman" w:cs="Times New Roman" w:ascii="Times New Roman" w:hAnsi="Times New Roman"/>
             <w:b/>
-            <w:color w:val="000000"/>
+            <w:color w:val="auto"/>
             <w:sz w:val="24"/>
             <w:szCs w:val="24"/>
-            <w:shd w:fill="auto" w:val="clear"/>
           </w:rPr>
           <w:t>ДОПОЛНИТЕЛЬНОЕ СОГЛАШЕНИЕ</w:t>
         </w:r>
@@ -26,10 +25,9 @@
       <w:r>
         <w:rPr>
           <w:rFonts w:eastAsia="Times New Roman" w:cs="Times New Roman" w:ascii="Times New Roman" w:hAnsi="Times New Roman"/>
-          <w:color w:val="000000"/>
-          <w:sz w:val="24"/>
-          <w:szCs w:val="24"/>
-          <w:shd w:fill="auto" w:val="clear"/>
+          <w:color w:val="auto"/>
+          <w:sz w:val="24"/>
+          <w:szCs w:val="24"/>
         </w:rPr>
         <w:t> </w:t>
       </w:r>
@@ -37,10 +35,9 @@
         <w:rPr>
           <w:rFonts w:eastAsia="Times New Roman" w:cs="Times New Roman" w:ascii="Times New Roman" w:hAnsi="Times New Roman"/>
           <w:b/>
-          <w:color w:val="000000"/>
-          <w:sz w:val="24"/>
-          <w:szCs w:val="24"/>
-          <w:shd w:fill="auto" w:val="clear"/>
+          <w:color w:val="auto"/>
+          <w:sz w:val="24"/>
+          <w:szCs w:val="24"/>
         </w:rPr>
         <w:t xml:space="preserve">№ </w:t>
       </w:r>
@@ -48,10 +45,9 @@
         <w:rPr>
           <w:rFonts w:eastAsia="Times New Roman" w:cs="Times New Roman" w:ascii="Times New Roman" w:hAnsi="Times New Roman"/>
           <w:b/>
-          <w:color w:val="000000"/>
-          <w:sz w:val="24"/>
-          <w:szCs w:val="24"/>
-          <w:shd w:fill="auto" w:val="clear"/>
+          <w:color w:val="auto"/>
+          <w:sz w:val="24"/>
+          <w:szCs w:val="24"/>
           <w:lang w:val="en-US"/>
         </w:rPr>
         <w:t>${number}</w:t>
@@ -59,10 +55,9 @@
       <w:r>
         <w:rPr>
           <w:rFonts w:eastAsia="Times New Roman" w:cs="Times New Roman" w:ascii="Times New Roman" w:hAnsi="Times New Roman"/>
-          <w:color w:val="000000"/>
-          <w:sz w:val="24"/>
-          <w:szCs w:val="24"/>
-          <w:shd w:fill="auto" w:val="clear"/>
+          <w:color w:val="auto"/>
+          <w:sz w:val="24"/>
+          <w:szCs w:val="24"/>
         </w:rPr>
         <w:br/>
         <w:t xml:space="preserve">к договору № </w:t>
@@ -70,10 +65,9 @@
       <w:r>
         <w:rPr>
           <w:rFonts w:eastAsia="Times New Roman" w:cs="Times New Roman" w:ascii="Times New Roman" w:hAnsi="Times New Roman"/>
-          <w:color w:val="000000"/>
-          <w:sz w:val="24"/>
-          <w:szCs w:val="24"/>
-          <w:shd w:fill="auto" w:val="clear"/>
+          <w:color w:val="auto"/>
+          <w:sz w:val="24"/>
+          <w:szCs w:val="24"/>
           <w:lang w:val="en-US"/>
         </w:rPr>
         <w:t>${contract_number}</w:t>
@@ -81,20 +75,18 @@
       <w:r>
         <w:rPr>
           <w:rFonts w:eastAsia="Times New Roman" w:cs="Times New Roman" w:ascii="Times New Roman" w:hAnsi="Times New Roman"/>
-          <w:color w:val="000000"/>
-          <w:sz w:val="24"/>
-          <w:szCs w:val="24"/>
-          <w:shd w:fill="auto" w:val="clear"/>
+          <w:color w:val="auto"/>
+          <w:sz w:val="24"/>
+          <w:szCs w:val="24"/>
         </w:rPr>
         <w:t xml:space="preserve">-AM от </w:t>
       </w:r>
       <w:r>
         <w:rPr>
           <w:rFonts w:eastAsia="Times New Roman" w:cs="Times New Roman" w:ascii="Times New Roman" w:hAnsi="Times New Roman"/>
-          <w:color w:val="000000"/>
-          <w:sz w:val="24"/>
-          <w:szCs w:val="24"/>
-          <w:shd w:fill="auto" w:val="clear"/>
+          <w:color w:val="auto"/>
+          <w:sz w:val="24"/>
+          <w:szCs w:val="24"/>
           <w:lang w:val="en-US"/>
         </w:rPr>
         <w:t>${contract_date}</w:t>
@@ -102,10 +94,9 @@
       <w:r>
         <w:rPr>
           <w:rFonts w:eastAsia="Times New Roman" w:cs="Times New Roman" w:ascii="Times New Roman" w:hAnsi="Times New Roman"/>
-          <w:color w:val="000000"/>
-          <w:sz w:val="24"/>
-          <w:szCs w:val="24"/>
-          <w:shd w:fill="auto" w:val="clear"/>
+          <w:color w:val="auto"/>
+          <w:sz w:val="24"/>
+          <w:szCs w:val="24"/>
         </w:rPr>
         <w:br/>
         <w:br/>
@@ -114,22 +105,38 @@
         <w:rPr>
           <w:rFonts w:eastAsia="Times New Roman" w:cs="Times New Roman" w:ascii="Times New Roman" w:hAnsi="Times New Roman"/>
           <w:b/>
-          <w:color w:val="000000"/>
-          <w:sz w:val="24"/>
-          <w:szCs w:val="24"/>
-          <w:shd w:fill="auto" w:val="clear"/>
+          <w:color w:val="auto"/>
+          <w:sz w:val="24"/>
+          <w:szCs w:val="24"/>
         </w:rPr>
         <w:t>г. Ташкент</w:t>
       </w:r>
       <w:r>
         <w:rPr>
           <w:rFonts w:eastAsia="Times New Roman" w:cs="Times New Roman" w:ascii="Times New Roman" w:hAnsi="Times New Roman"/>
-          <w:color w:val="000000"/>
-          <w:sz w:val="24"/>
-          <w:szCs w:val="24"/>
-          <w:shd w:fill="auto" w:val="clear"/>
-        </w:rPr>
-        <w:t>                                                                                                  ${current_date} г.</w:t>
+          <w:color w:val="auto"/>
+          <w:sz w:val="24"/>
+          <w:szCs w:val="24"/>
+        </w:rPr>
+        <w:t xml:space="preserve">                                                                                                  </w:t>
+      </w:r>
+      <w:r>
+        <w:rPr>
+          <w:rFonts w:eastAsia="Times New Roman" w:cs="Times New Roman" w:ascii="Times New Roman" w:hAnsi="Times New Roman"/>
+          <w:color w:val="auto"/>
+          <w:sz w:val="24"/>
+          <w:szCs w:val="24"/>
+        </w:rPr>
+        <w:t>${current_date}</w:t>
+      </w:r>
+      <w:r>
+        <w:rPr>
+          <w:rFonts w:eastAsia="Times New Roman" w:cs="Times New Roman" w:ascii="Times New Roman" w:hAnsi="Times New Roman"/>
+          <w:color w:val="auto"/>
+          <w:sz w:val="24"/>
+          <w:szCs w:val="24"/>
+        </w:rPr>
+        <w:t> г.</w:t>
       </w:r>
     </w:p>
     <w:p>
@@ -143,16 +150,14 @@
           <w:color w:val="auto"/>
           <w:sz w:val="24"/>
           <w:szCs w:val="24"/>
-          <w:shd w:fill="auto" w:val="clear"/>
         </w:rPr>
       </w:pPr>
       <w:r>
         <w:rPr>
           <w:rFonts w:eastAsia="Times New Roman" w:cs="Times New Roman" w:ascii="Times New Roman" w:hAnsi="Times New Roman"/>
-          <w:color w:val="000000"/>
-          <w:sz w:val="24"/>
-          <w:szCs w:val="24"/>
-          <w:shd w:fill="auto" w:val="clear"/>
+          <w:color w:val="auto"/>
+          <w:sz w:val="24"/>
+          <w:szCs w:val="24"/>
         </w:rPr>
       </w:r>
     </w:p>
@@ -164,72 +169,54 @@
         <w:jc w:val="both"/>
         <w:rPr>
           <w:color w:val="auto"/>
-          <w:shd w:fill="auto" w:val="clear"/>
         </w:rPr>
       </w:pPr>
       <w:r>
         <w:rPr>
           <w:rFonts w:eastAsia="Times New Roman" w:cs="Times New Roman" w:ascii="Times New Roman" w:hAnsi="Times New Roman"/>
           <w:b/>
-          <w:color w:val="000000"/>
-          <w:sz w:val="24"/>
-          <w:szCs w:val="24"/>
-          <w:shd w:fill="auto" w:val="clear"/>
-        </w:rPr>
-        <w:t>${legal_name_</w:t>
+          <w:color w:val="auto"/>
+          <w:sz w:val="24"/>
+          <w:szCs w:val="24"/>
+        </w:rPr>
+        <w:t>${legal_name_prefix}</w:t>
       </w:r>
       <w:r>
         <w:rPr>
           <w:rFonts w:eastAsia="Times New Roman" w:cs="Times New Roman" w:ascii="Times New Roman" w:hAnsi="Times New Roman"/>
           <w:b/>
-          <w:color w:val="000000"/>
-          <w:sz w:val="24"/>
-          <w:szCs w:val="24"/>
-          <w:shd w:fill="auto" w:val="clear"/>
-        </w:rPr>
-        <w:t>p</w:t>
+          <w:color w:val="auto"/>
+          <w:sz w:val="24"/>
+          <w:szCs w:val="24"/>
+        </w:rPr>
+        <w:t xml:space="preserve"> «</w:t>
       </w:r>
       <w:r>
         <w:rPr>
           <w:rFonts w:eastAsia="Times New Roman" w:cs="Times New Roman" w:ascii="Times New Roman" w:hAnsi="Times New Roman"/>
           <w:b/>
-          <w:color w:val="000000"/>
-          <w:sz w:val="24"/>
-          <w:szCs w:val="24"/>
-          <w:shd w:fill="auto" w:val="clear"/>
-        </w:rPr>
-        <w:t>refix} «</w:t>
+          <w:color w:val="auto"/>
+          <w:sz w:val="24"/>
+          <w:szCs w:val="24"/>
+        </w:rPr>
+        <w:t>${legal_name}</w:t>
       </w:r>
       <w:r>
         <w:rPr>
           <w:rFonts w:eastAsia="Times New Roman" w:cs="Times New Roman" w:ascii="Times New Roman" w:hAnsi="Times New Roman"/>
           <w:b/>
-          <w:color w:val="000000"/>
-          <w:sz w:val="24"/>
-          <w:szCs w:val="24"/>
-          <w:shd w:fill="auto" w:val="clear"/>
-          <w:lang w:val="en-US"/>
-        </w:rPr>
-        <w:t>${legal_name}</w:t>
+          <w:color w:val="auto"/>
+          <w:sz w:val="24"/>
+          <w:szCs w:val="24"/>
+        </w:rPr>
+        <w:t>»</w:t>
       </w:r>
       <w:r>
         <w:rPr>
           <w:rFonts w:eastAsia="Times New Roman" w:cs="Times New Roman" w:ascii="Times New Roman" w:hAnsi="Times New Roman"/>
-          <w:b/>
-          <w:color w:val="000000"/>
-          <w:sz w:val="24"/>
-          <w:szCs w:val="24"/>
-          <w:shd w:fill="auto" w:val="clear"/>
-        </w:rPr>
-        <w:t>»</w:t>
-      </w:r>
-      <w:r>
-        <w:rPr>
-          <w:rFonts w:eastAsia="Times New Roman" w:cs="Times New Roman" w:ascii="Times New Roman" w:hAnsi="Times New Roman"/>
-          <w:color w:val="000000"/>
-          <w:sz w:val="24"/>
-          <w:szCs w:val="24"/>
-          <w:shd w:fill="auto" w:val="clear"/>
+          <w:color w:val="auto"/>
+          <w:sz w:val="24"/>
+          <w:szCs w:val="24"/>
         </w:rPr>
         <w:t xml:space="preserve">, именуемое в дальнейшем «Продавец», в лице директора, </w:t>
       </w:r>
@@ -238,10 +225,9 @@
           <w:rFonts w:eastAsia="Times New Roman" w:cs="Times New Roman" w:ascii="Times New Roman" w:hAnsi="Times New Roman"/>
           <w:b/>
           <w:bCs/>
-          <w:color w:val="000000"/>
-          <w:sz w:val="24"/>
-          <w:szCs w:val="24"/>
-          <w:shd w:fill="auto" w:val="clear"/>
+          <w:color w:val="auto"/>
+          <w:sz w:val="24"/>
+          <w:szCs w:val="24"/>
           <w:lang w:val="en-US"/>
         </w:rPr>
         <w:t>${director_name}</w:t>
@@ -249,10 +235,9 @@
       <w:r>
         <w:rPr>
           <w:rFonts w:eastAsia="Times New Roman" w:cs="Times New Roman" w:ascii="Times New Roman" w:hAnsi="Times New Roman"/>
-          <w:color w:val="000000"/>
-          <w:sz w:val="24"/>
-          <w:szCs w:val="24"/>
-          <w:shd w:fill="auto" w:val="clear"/>
+          <w:color w:val="auto"/>
+          <w:sz w:val="24"/>
+          <w:szCs w:val="24"/>
         </w:rPr>
         <w:t>, действующего на основании Устава, с одной Стороны, и</w:t>
       </w:r>
@@ -268,16 +253,14 @@
           <w:color w:val="auto"/>
           <w:sz w:val="24"/>
           <w:szCs w:val="24"/>
-          <w:shd w:fill="auto" w:val="clear"/>
         </w:rPr>
       </w:pPr>
       <w:r>
         <w:rPr>
           <w:rFonts w:eastAsia="Times New Roman" w:cs="Times New Roman" w:ascii="Times New Roman" w:hAnsi="Times New Roman"/>
-          <w:color w:val="000000"/>
-          <w:sz w:val="24"/>
-          <w:szCs w:val="24"/>
-          <w:shd w:fill="auto" w:val="clear"/>
+          <w:color w:val="auto"/>
+          <w:sz w:val="24"/>
+          <w:szCs w:val="24"/>
         </w:rPr>
       </w:r>
     </w:p>
@@ -289,109 +272,26 @@
         <w:jc w:val="both"/>
         <w:rPr>
           <w:color w:val="auto"/>
-          <w:shd w:fill="auto" w:val="clear"/>
         </w:rPr>
       </w:pPr>
       <w:r>
         <w:rPr>
           <w:rFonts w:eastAsia="Times New Roman" w:cs="Times New Roman" w:ascii="Times New Roman" w:hAnsi="Times New Roman"/>
           <w:b/>
-          <w:color w:val="000000"/>
-          <w:sz w:val="24"/>
-          <w:szCs w:val="24"/>
-          <w:shd w:fill="auto" w:val="clear"/>
+          <w:color w:val="auto"/>
+          <w:sz w:val="24"/>
+          <w:szCs w:val="24"/>
         </w:rPr>
         <w:t>ООО «ALIF MOLIYA»,</w:t>
       </w:r>
       <w:r>
         <w:rPr>
           <w:rFonts w:eastAsia="Times New Roman" w:cs="Times New Roman" w:ascii="Times New Roman" w:hAnsi="Times New Roman"/>
-          <w:color w:val="000000"/>
-          <w:sz w:val="24"/>
-          <w:szCs w:val="24"/>
-          <w:shd w:fill="auto" w:val="clear"/>
+          <w:color w:val="auto"/>
+          <w:sz w:val="24"/>
+          <w:szCs w:val="24"/>
         </w:rPr>
         <w:t xml:space="preserve"> именуемое в дальнейшем «Покупатель», в лице директора, Лафизов Н.Дж., действующего на основании Устава, с другой Стороны, вместе именуемые как стороны, а по отдельности – сторона, подписали настоящее дополнительное соглашение (далее – Соглашение), о нижеследующем:</w:t>
-      </w:r>
-    </w:p>
-    <w:p>
-      <w:pPr>
-        <w:pStyle w:val="LOnormal"/>
-        <w:numPr>
-          <w:ilvl w:val="0"/>
-          <w:numId w:val="1"/>
-        </w:numPr>
-        <w:shd w:val="clear" w:color="auto" w:fill="FFFFFF"/>
-        <w:tabs>
-          <w:tab w:val="clear" w:pos="720"/>
-          <w:tab w:val="left" w:pos="284" w:leader="none"/>
-        </w:tabs>
-        <w:spacing w:lineRule="auto" w:line="240" w:before="0" w:after="0"/>
-        <w:ind w:left="0" w:hanging="0"/>
-        <w:jc w:val="both"/>
-        <w:rPr>
-          <w:color w:val="auto"/>
-          <w:shd w:fill="auto" w:val="clear"/>
-        </w:rPr>
-      </w:pPr>
-      <w:r>
-        <w:rPr>
-          <w:rFonts w:eastAsia="Times New Roman" w:cs="Times New Roman" w:ascii="Times New Roman" w:hAnsi="Times New Roman"/>
-          <w:color w:val="000000"/>
-          <w:sz w:val="24"/>
-          <w:szCs w:val="24"/>
-          <w:shd w:fill="auto" w:val="clear"/>
-        </w:rPr>
-        <w:t>Согласно 15 статьи Налогового Кодекса Республики Узбекистан (далее - НК РУ), в налоговых отношениях Стороны обязаны проявлять должную осмотрительность при выборе контрагентов, проверяя наличие их постановки на учет в налоговых органах в качестве налогоплательщиков, деловую репутацию, наличие производственной базы и персонала, финансовое состояние, способность исполнить обязательства по сделке.</w:t>
-        <w:br/>
-        <w:br/>
-        <w:t>Стороны наилучшими своими стараниями должны предпринять все меры и попытки чтобы сохранить надлежащий статуса, обеспечить соответствие их сделок/транзакций действительному экономическому содержанию и в целях налогообложения строго воздерживаться от мнимых (притворных) сделок в силу ст. 14 НК РУ.</w:t>
-      </w:r>
-    </w:p>
-    <w:p>
-      <w:pPr>
-        <w:pStyle w:val="LOnormal"/>
-        <w:shd w:val="clear" w:color="auto" w:fill="FFFFFF"/>
-        <w:spacing w:lineRule="auto" w:line="240" w:before="0" w:after="0"/>
-        <w:jc w:val="both"/>
-        <w:rPr>
-          <w:color w:val="auto"/>
-          <w:shd w:fill="auto" w:val="clear"/>
-        </w:rPr>
-      </w:pPr>
-      <w:r>
-        <w:rPr>
-          <w:rFonts w:eastAsia="Times New Roman" w:cs="Times New Roman" w:ascii="Times New Roman" w:hAnsi="Times New Roman"/>
-          <w:color w:val="000000"/>
-          <w:sz w:val="24"/>
-          <w:szCs w:val="24"/>
-          <w:shd w:fill="auto" w:val="clear"/>
-        </w:rPr>
-        <w:t xml:space="preserve">Несмотря на проявление должной осмотрительности, если одна из Сторон становится недобросовестным налогоплательщиком с ненадлежащим статусом, с высоким коэффициентом разрыва, все расходы (убытки), понесенные другой Стороной в результате этого, подлежат возмещению в течение 7 дней после выставления требования.  </w:t>
-      </w:r>
-    </w:p>
-    <w:p>
-      <w:pPr>
-        <w:pStyle w:val="LOnormal"/>
-        <w:shd w:val="clear" w:color="auto" w:fill="FFFFFF"/>
-        <w:spacing w:lineRule="auto" w:line="240" w:before="0" w:after="0"/>
-        <w:jc w:val="both"/>
-        <w:rPr>
-          <w:rFonts w:ascii="Times New Roman" w:hAnsi="Times New Roman" w:eastAsia="Times New Roman" w:cs="Times New Roman"/>
-          <w:color w:val="auto"/>
-          <w:sz w:val="24"/>
-          <w:szCs w:val="24"/>
-          <w:shd w:fill="auto" w:val="clear"/>
-        </w:rPr>
-      </w:pPr>
-      <w:r>
-        <w:rPr>
-          <w:rFonts w:eastAsia="Times New Roman" w:cs="Times New Roman" w:ascii="Times New Roman" w:hAnsi="Times New Roman"/>
-          <w:color w:val="000000"/>
-          <w:sz w:val="24"/>
-          <w:szCs w:val="24"/>
-          <w:shd w:fill="auto" w:val="clear"/>
-        </w:rPr>
       </w:r>
     </w:p>
     <w:p>
@@ -402,18 +302,18 @@
         <w:jc w:val="both"/>
         <w:rPr>
           <w:color w:val="auto"/>
-          <w:shd w:fill="auto" w:val="clear"/>
         </w:rPr>
       </w:pPr>
       <w:r>
         <w:rPr>
-          <w:rFonts w:eastAsia="Times New Roman" w:cs="Times New Roman" w:ascii="Times New Roman" w:hAnsi="Times New Roman"/>
-          <w:color w:val="000000"/>
-          <w:sz w:val="24"/>
-          <w:szCs w:val="24"/>
-          <w:shd w:fill="auto" w:val="clear"/>
-        </w:rPr>
-        <w:t>2. Настоящее соглашение вступает в силу с ${current_date} г.</w:t>
+          <w:rFonts w:cs="Times New Roman" w:ascii="Times New Roman" w:hAnsi="Times New Roman"/>
+          <w:color w:val="auto"/>
+          <w:sz w:val="24"/>
+          <w:szCs w:val="24"/>
+        </w:rPr>
+        <w:t>1.</w:t>
+        <w:tab/>
+        <w:t>Настоящим Стороны договорились:</w:t>
       </w:r>
     </w:p>
     <w:p>
@@ -424,18 +324,72 @@
         <w:jc w:val="both"/>
         <w:rPr>
           <w:color w:val="auto"/>
-          <w:shd w:fill="auto" w:val="clear"/>
         </w:rPr>
       </w:pPr>
       <w:r>
         <w:rPr>
-          <w:rFonts w:eastAsia="Times New Roman" w:cs="Times New Roman" w:ascii="Times New Roman" w:hAnsi="Times New Roman"/>
-          <w:color w:val="000000"/>
-          <w:sz w:val="24"/>
-          <w:szCs w:val="24"/>
-          <w:shd w:fill="auto" w:val="clear"/>
-        </w:rPr>
-        <w:t>3. Во всем остальном, что не оговорено настоящим Соглашением, стороны руководствуются положениями договора.</w:t>
+          <w:rFonts w:cs="Times New Roman" w:ascii="Times New Roman" w:hAnsi="Times New Roman"/>
+          <w:color w:val="auto"/>
+          <w:sz w:val="24"/>
+          <w:szCs w:val="24"/>
+        </w:rPr>
+        <w:t xml:space="preserve">1.1. Дополнить к Договору № </w:t>
+      </w:r>
+      <w:r>
+        <w:rPr>
+          <w:rFonts w:cs="Times New Roman" w:ascii="Times New Roman" w:hAnsi="Times New Roman"/>
+          <w:color w:val="auto"/>
+          <w:sz w:val="24"/>
+          <w:szCs w:val="24"/>
+          <w:lang w:val="en-US"/>
+        </w:rPr>
+        <w:t>${contract_number}</w:t>
+      </w:r>
+      <w:r>
+        <w:rPr>
+          <w:rFonts w:cs="Times New Roman" w:ascii="Times New Roman" w:hAnsi="Times New Roman"/>
+          <w:color w:val="auto"/>
+          <w:sz w:val="24"/>
+          <w:szCs w:val="24"/>
+        </w:rPr>
+        <w:t xml:space="preserve"> </w:t>
+      </w:r>
+      <w:r>
+        <w:rPr>
+          <w:rFonts w:cs="Times New Roman" w:ascii="Times New Roman" w:hAnsi="Times New Roman"/>
+          <w:color w:val="auto"/>
+          <w:sz w:val="24"/>
+          <w:szCs w:val="24"/>
+        </w:rPr>
+        <w:t xml:space="preserve">-AM от </w:t>
+      </w:r>
+      <w:r>
+        <w:rPr>
+          <w:rFonts w:cs="Times New Roman" w:ascii="Times New Roman" w:hAnsi="Times New Roman"/>
+          <w:color w:val="auto"/>
+          <w:sz w:val="24"/>
+          <w:szCs w:val="24"/>
+          <w:lang w:val="en-US"/>
+        </w:rPr>
+        <w:t>${contract_date}</w:t>
+      </w:r>
+      <w:r>
+        <w:rPr>
+          <w:rFonts w:cs="Times New Roman" w:ascii="Times New Roman" w:hAnsi="Times New Roman"/>
+          <w:color w:val="auto"/>
+          <w:sz w:val="24"/>
+          <w:szCs w:val="24"/>
+        </w:rPr>
+        <w:t xml:space="preserve"> </w:t>
+      </w:r>
+      <w:r>
+        <w:rPr>
+          <w:rFonts w:cs="Times New Roman" w:ascii="Times New Roman" w:hAnsi="Times New Roman"/>
+          <w:color w:val="auto"/>
+          <w:sz w:val="24"/>
+          <w:szCs w:val="24"/>
+        </w:rPr>
+        <w:t>с выделением отдельного пункта «Особые условия». Согласно 15 статьи Налогового Кодекса Республики Узбекистан (далее - НК РУ), в налоговых отношениях Стороны обязаны проявлять должную осмотрительность при выборе контрагентов, проверяя наличие их постановки на учет в налоговых органах в качестве налогоплательщиков, деловую репутацию, наличие производственной базы и персонала, финансовое состояние, способность исполнить обязательства по сделке.</w:t>
       </w:r>
     </w:p>
     <w:p>
@@ -446,18 +400,16 @@
         <w:jc w:val="both"/>
         <w:rPr>
           <w:color w:val="auto"/>
-          <w:shd w:fill="auto" w:val="clear"/>
         </w:rPr>
       </w:pPr>
       <w:r>
         <w:rPr>
-          <w:rFonts w:eastAsia="Times New Roman" w:cs="Times New Roman" w:ascii="Times New Roman" w:hAnsi="Times New Roman"/>
-          <w:color w:val="000000"/>
-          <w:sz w:val="24"/>
-          <w:szCs w:val="24"/>
-          <w:shd w:fill="auto" w:val="clear"/>
-        </w:rPr>
-        <w:t>4. Настоящее Соглашение составлено в двух экземплярах, имеющих одинаковую юридическую силу, по одному для каждой из сторон.</w:t>
+          <w:rFonts w:cs="Times New Roman" w:ascii="Times New Roman" w:hAnsi="Times New Roman"/>
+          <w:color w:val="auto"/>
+          <w:sz w:val="24"/>
+          <w:szCs w:val="24"/>
+        </w:rPr>
+        <w:t>1.2. Стороны наилучшими своими стараниями должны предпринять все меры и попытки чтобы сохранить надлежащий статуса, обеспечить соответствие их сделок/транзакций действительному экономическому содержанию и в целях налогообложения строго воздерживаться от мнимых (притворных) сделок в силу ст. 14 НК РУ.</w:t>
       </w:r>
     </w:p>
     <w:p>
@@ -465,9 +417,357 @@
         <w:pStyle w:val="LOnormal"/>
         <w:shd w:val="clear" w:color="auto" w:fill="FFFFFF"/>
         <w:spacing w:lineRule="auto" w:line="240" w:before="0" w:after="120"/>
-        <w:rPr>
-          <w:color w:val="auto"/>
-          <w:shd w:fill="auto" w:val="clear"/>
+        <w:jc w:val="both"/>
+        <w:rPr>
+          <w:color w:val="auto"/>
+        </w:rPr>
+      </w:pPr>
+      <w:r>
+        <w:rPr>
+          <w:rFonts w:cs="Times New Roman" w:ascii="Times New Roman" w:hAnsi="Times New Roman"/>
+          <w:color w:val="auto"/>
+          <w:sz w:val="24"/>
+          <w:szCs w:val="24"/>
+        </w:rPr>
+        <w:t>1.3. Несмотря на проявление должной осмотрительности, если одна из Сторон становится недобросовестным налогоплательщиком с ненадлежащим статусом, с высоким коэффициентом разрыва, все расходы (убытки), понесенные другой Стороной в результате этого, подлежат возмещению в течение 7 дней после выставления требования или при возникновении спорных ситуации после решение суда.</w:t>
+      </w:r>
+    </w:p>
+    <w:p>
+      <w:pPr>
+        <w:pStyle w:val="LOnormal"/>
+        <w:shd w:val="clear" w:color="auto" w:fill="FFFFFF"/>
+        <w:spacing w:lineRule="auto" w:line="240" w:before="0" w:after="120"/>
+        <w:jc w:val="both"/>
+        <w:rPr>
+          <w:color w:val="auto"/>
+        </w:rPr>
+      </w:pPr>
+      <w:r>
+        <w:rPr>
+          <w:rFonts w:cs="Times New Roman" w:ascii="Times New Roman" w:hAnsi="Times New Roman"/>
+          <w:color w:val="auto"/>
+          <w:sz w:val="24"/>
+          <w:szCs w:val="24"/>
+        </w:rPr>
+        <w:t xml:space="preserve">2. Настоящее соглашение вступает в силу с </w:t>
+      </w:r>
+      <w:r>
+        <w:rPr>
+          <w:rFonts w:cs="Times New Roman" w:ascii="Times New Roman" w:hAnsi="Times New Roman"/>
+          <w:color w:val="auto"/>
+          <w:sz w:val="24"/>
+          <w:szCs w:val="24"/>
+        </w:rPr>
+        <w:t>${current_date}</w:t>
+      </w:r>
+      <w:r>
+        <w:rPr>
+          <w:rFonts w:cs="Times New Roman" w:ascii="Times New Roman" w:hAnsi="Times New Roman"/>
+          <w:color w:val="auto"/>
+          <w:sz w:val="24"/>
+          <w:szCs w:val="24"/>
+        </w:rPr>
+        <w:t xml:space="preserve"> </w:t>
+      </w:r>
+      <w:r>
+        <w:rPr>
+          <w:rFonts w:cs="Times New Roman" w:ascii="Times New Roman" w:hAnsi="Times New Roman"/>
+          <w:color w:val="auto"/>
+          <w:sz w:val="24"/>
+          <w:szCs w:val="24"/>
+        </w:rPr>
+        <w:t>г.</w:t>
+      </w:r>
+    </w:p>
+    <w:p>
+      <w:pPr>
+        <w:pStyle w:val="LOnormal"/>
+        <w:shd w:val="clear" w:color="auto" w:fill="FFFFFF"/>
+        <w:spacing w:lineRule="auto" w:line="240" w:before="0" w:after="120"/>
+        <w:jc w:val="both"/>
+        <w:rPr>
+          <w:color w:val="auto"/>
+        </w:rPr>
+      </w:pPr>
+      <w:r>
+        <w:rPr>
+          <w:rFonts w:cs="Times New Roman" w:ascii="Times New Roman" w:hAnsi="Times New Roman"/>
+          <w:color w:val="auto"/>
+          <w:sz w:val="24"/>
+          <w:szCs w:val="24"/>
+        </w:rPr>
+        <w:t>3. Во всем остальном, что не оговорено настоящим Соглашением, стороны руководствуются положениями договора.</w:t>
+      </w:r>
+    </w:p>
+    <w:p>
+      <w:pPr>
+        <w:pStyle w:val="LOnormal"/>
+        <w:shd w:val="clear" w:color="auto" w:fill="FFFFFF"/>
+        <w:spacing w:lineRule="auto" w:line="240" w:before="0" w:after="120"/>
+        <w:jc w:val="both"/>
+        <w:rPr>
+          <w:color w:val="auto"/>
+        </w:rPr>
+      </w:pPr>
+      <w:r>
+        <w:rPr>
+          <w:rFonts w:cs="Times New Roman" w:ascii="Times New Roman" w:hAnsi="Times New Roman"/>
+          <w:color w:val="auto"/>
+          <w:sz w:val="24"/>
+          <w:szCs w:val="24"/>
+        </w:rPr>
+        <w:t>4. Настоящее Соглашение составлено в двух экземплярах, имеющих одинаковую юридическую силу, по одному для каждой из сторон.</w:t>
+      </w:r>
+    </w:p>
+    <w:p>
+      <w:pPr>
+        <w:pStyle w:val="LOnormal"/>
+        <w:shd w:val="clear" w:color="auto" w:fill="FFFFFF"/>
+        <w:spacing w:lineRule="auto" w:line="240" w:before="0" w:after="120"/>
+        <w:jc w:val="both"/>
+        <w:rPr>
+          <w:rFonts w:ascii="Times New Roman" w:hAnsi="Times New Roman" w:cs="Times New Roman"/>
+          <w:color w:val="auto"/>
+          <w:sz w:val="24"/>
+          <w:szCs w:val="24"/>
+        </w:rPr>
+      </w:pPr>
+      <w:r>
+        <w:rPr>
+          <w:rFonts w:cs="Times New Roman" w:ascii="Times New Roman" w:hAnsi="Times New Roman"/>
+          <w:color w:val="auto"/>
+          <w:sz w:val="24"/>
+          <w:szCs w:val="24"/>
+        </w:rPr>
+      </w:r>
+    </w:p>
+    <w:p>
+      <w:pPr>
+        <w:pStyle w:val="LOnormal"/>
+        <w:shd w:val="clear" w:color="auto" w:fill="FFFFFF"/>
+        <w:spacing w:lineRule="auto" w:line="240" w:before="0" w:after="120"/>
+        <w:jc w:val="both"/>
+        <w:rPr>
+          <w:rFonts w:ascii="Times New Roman" w:hAnsi="Times New Roman" w:cs="Times New Roman"/>
+          <w:color w:val="auto"/>
+          <w:sz w:val="24"/>
+          <w:szCs w:val="24"/>
+        </w:rPr>
+      </w:pPr>
+      <w:r>
+        <w:rPr>
+          <w:rFonts w:cs="Times New Roman" w:ascii="Times New Roman" w:hAnsi="Times New Roman"/>
+          <w:color w:val="auto"/>
+          <w:sz w:val="24"/>
+          <w:szCs w:val="24"/>
+        </w:rPr>
+      </w:r>
+    </w:p>
+    <w:p>
+      <w:pPr>
+        <w:pStyle w:val="LOnormal"/>
+        <w:shd w:val="clear" w:color="auto" w:fill="FFFFFF"/>
+        <w:spacing w:lineRule="auto" w:line="240" w:before="0" w:after="120"/>
+        <w:jc w:val="both"/>
+        <w:rPr>
+          <w:rFonts w:ascii="Times New Roman" w:hAnsi="Times New Roman" w:cs="Times New Roman"/>
+          <w:color w:val="auto"/>
+          <w:sz w:val="24"/>
+          <w:szCs w:val="24"/>
+        </w:rPr>
+      </w:pPr>
+      <w:r>
+        <w:rPr>
+          <w:rFonts w:cs="Times New Roman" w:ascii="Times New Roman" w:hAnsi="Times New Roman"/>
+          <w:color w:val="auto"/>
+          <w:sz w:val="24"/>
+          <w:szCs w:val="24"/>
+        </w:rPr>
+      </w:r>
+    </w:p>
+    <w:p>
+      <w:pPr>
+        <w:pStyle w:val="LOnormal"/>
+        <w:shd w:val="clear" w:color="auto" w:fill="FFFFFF"/>
+        <w:spacing w:lineRule="auto" w:line="240" w:before="0" w:after="120"/>
+        <w:jc w:val="both"/>
+        <w:rPr>
+          <w:rFonts w:ascii="Times New Roman" w:hAnsi="Times New Roman" w:cs="Times New Roman"/>
+          <w:color w:val="auto"/>
+          <w:sz w:val="24"/>
+          <w:szCs w:val="24"/>
+        </w:rPr>
+      </w:pPr>
+      <w:r>
+        <w:rPr>
+          <w:rFonts w:cs="Times New Roman" w:ascii="Times New Roman" w:hAnsi="Times New Roman"/>
+          <w:color w:val="auto"/>
+          <w:sz w:val="24"/>
+          <w:szCs w:val="24"/>
+        </w:rPr>
+      </w:r>
+    </w:p>
+    <w:p>
+      <w:pPr>
+        <w:pStyle w:val="LOnormal"/>
+        <w:shd w:val="clear" w:color="auto" w:fill="FFFFFF"/>
+        <w:spacing w:lineRule="auto" w:line="240" w:before="0" w:after="120"/>
+        <w:jc w:val="both"/>
+        <w:rPr>
+          <w:rFonts w:ascii="Times New Roman" w:hAnsi="Times New Roman" w:cs="Times New Roman"/>
+          <w:color w:val="auto"/>
+          <w:sz w:val="24"/>
+          <w:szCs w:val="24"/>
+        </w:rPr>
+      </w:pPr>
+      <w:r>
+        <w:rPr>
+          <w:rFonts w:cs="Times New Roman" w:ascii="Times New Roman" w:hAnsi="Times New Roman"/>
+          <w:color w:val="auto"/>
+          <w:sz w:val="24"/>
+          <w:szCs w:val="24"/>
+        </w:rPr>
+      </w:r>
+    </w:p>
+    <w:p>
+      <w:pPr>
+        <w:pStyle w:val="LOnormal"/>
+        <w:shd w:val="clear" w:color="auto" w:fill="FFFFFF"/>
+        <w:spacing w:lineRule="auto" w:line="240" w:before="0" w:after="120"/>
+        <w:jc w:val="both"/>
+        <w:rPr>
+          <w:rFonts w:ascii="Times New Roman" w:hAnsi="Times New Roman" w:cs="Times New Roman"/>
+          <w:color w:val="auto"/>
+          <w:sz w:val="24"/>
+          <w:szCs w:val="24"/>
+        </w:rPr>
+      </w:pPr>
+      <w:r>
+        <w:rPr>
+          <w:rFonts w:cs="Times New Roman" w:ascii="Times New Roman" w:hAnsi="Times New Roman"/>
+          <w:color w:val="auto"/>
+          <w:sz w:val="24"/>
+          <w:szCs w:val="24"/>
+        </w:rPr>
+      </w:r>
+    </w:p>
+    <w:p>
+      <w:pPr>
+        <w:pStyle w:val="LOnormal"/>
+        <w:shd w:val="clear" w:color="auto" w:fill="FFFFFF"/>
+        <w:spacing w:lineRule="auto" w:line="240" w:before="0" w:after="120"/>
+        <w:jc w:val="both"/>
+        <w:rPr>
+          <w:rFonts w:ascii="Times New Roman" w:hAnsi="Times New Roman" w:cs="Times New Roman"/>
+          <w:color w:val="auto"/>
+          <w:sz w:val="24"/>
+          <w:szCs w:val="24"/>
+        </w:rPr>
+      </w:pPr>
+      <w:r>
+        <w:rPr>
+          <w:rFonts w:cs="Times New Roman" w:ascii="Times New Roman" w:hAnsi="Times New Roman"/>
+          <w:color w:val="auto"/>
+          <w:sz w:val="24"/>
+          <w:szCs w:val="24"/>
+        </w:rPr>
+      </w:r>
+    </w:p>
+    <w:p>
+      <w:pPr>
+        <w:pStyle w:val="LOnormal"/>
+        <w:shd w:val="clear" w:color="auto" w:fill="FFFFFF"/>
+        <w:spacing w:lineRule="auto" w:line="240" w:before="0" w:after="120"/>
+        <w:jc w:val="both"/>
+        <w:rPr>
+          <w:rFonts w:ascii="Times New Roman" w:hAnsi="Times New Roman" w:cs="Times New Roman"/>
+          <w:color w:val="auto"/>
+          <w:sz w:val="24"/>
+          <w:szCs w:val="24"/>
+        </w:rPr>
+      </w:pPr>
+      <w:r>
+        <w:rPr>
+          <w:rFonts w:cs="Times New Roman" w:ascii="Times New Roman" w:hAnsi="Times New Roman"/>
+          <w:color w:val="auto"/>
+          <w:sz w:val="24"/>
+          <w:szCs w:val="24"/>
+        </w:rPr>
+      </w:r>
+    </w:p>
+    <w:p>
+      <w:pPr>
+        <w:pStyle w:val="LOnormal"/>
+        <w:shd w:val="clear" w:color="auto" w:fill="FFFFFF"/>
+        <w:spacing w:lineRule="auto" w:line="240" w:before="0" w:after="120"/>
+        <w:jc w:val="both"/>
+        <w:rPr>
+          <w:rFonts w:ascii="Times New Roman" w:hAnsi="Times New Roman" w:cs="Times New Roman"/>
+          <w:color w:val="auto"/>
+          <w:sz w:val="24"/>
+          <w:szCs w:val="24"/>
+        </w:rPr>
+      </w:pPr>
+      <w:r>
+        <w:rPr>
+          <w:rFonts w:cs="Times New Roman" w:ascii="Times New Roman" w:hAnsi="Times New Roman"/>
+          <w:color w:val="auto"/>
+          <w:sz w:val="24"/>
+          <w:szCs w:val="24"/>
+        </w:rPr>
+      </w:r>
+    </w:p>
+    <w:p>
+      <w:pPr>
+        <w:pStyle w:val="LOnormal"/>
+        <w:shd w:val="clear" w:color="auto" w:fill="FFFFFF"/>
+        <w:spacing w:lineRule="auto" w:line="240" w:before="0" w:after="120"/>
+        <w:jc w:val="both"/>
+        <w:rPr>
+          <w:rFonts w:ascii="Times New Roman" w:hAnsi="Times New Roman" w:cs="Times New Roman"/>
+          <w:color w:val="auto"/>
+          <w:sz w:val="24"/>
+          <w:szCs w:val="24"/>
+        </w:rPr>
+      </w:pPr>
+      <w:r>
+        <w:rPr>
+          <w:rFonts w:cs="Times New Roman" w:ascii="Times New Roman" w:hAnsi="Times New Roman"/>
+          <w:color w:val="auto"/>
+          <w:sz w:val="24"/>
+          <w:szCs w:val="24"/>
+        </w:rPr>
+      </w:r>
+    </w:p>
+    <w:p>
+      <w:pPr>
+        <w:pStyle w:val="LOnormal"/>
+        <w:shd w:val="clear" w:color="auto" w:fill="FFFFFF"/>
+        <w:spacing w:lineRule="auto" w:line="240" w:before="0" w:after="120"/>
+        <w:jc w:val="both"/>
+        <w:rPr>
+          <w:rFonts w:ascii="Times New Roman" w:hAnsi="Times New Roman" w:cs="Times New Roman"/>
+          <w:color w:val="auto"/>
+          <w:sz w:val="24"/>
+          <w:szCs w:val="24"/>
+        </w:rPr>
+      </w:pPr>
+      <w:r>
+        <w:rPr>
+          <w:rFonts w:cs="Times New Roman" w:ascii="Times New Roman" w:hAnsi="Times New Roman"/>
+          <w:color w:val="auto"/>
+          <w:sz w:val="24"/>
+          <w:szCs w:val="24"/>
+        </w:rPr>
+      </w:r>
+    </w:p>
+    <w:p>
+      <w:pPr>
+        <w:pStyle w:val="LOnormal"/>
+        <w:shd w:val="clear" w:color="auto" w:fill="FFFFFF"/>
+        <w:spacing w:lineRule="auto" w:line="240" w:before="0" w:after="120"/>
+        <w:rPr>
+          <w:color w:val="auto"/>
         </w:rPr>
       </w:pPr>
       <w:bookmarkStart w:id="0" w:name="_gjdgxs"/>
@@ -475,10 +775,9 @@
       <w:r>
         <w:rPr>
           <w:rFonts w:eastAsia="Times New Roman" w:cs="Times New Roman" w:ascii="Times New Roman" w:hAnsi="Times New Roman"/>
-          <w:color w:val="000000"/>
-          <w:sz w:val="24"/>
-          <w:szCs w:val="24"/>
-          <w:shd w:fill="auto" w:val="clear"/>
+          <w:color w:val="auto"/>
+          <w:sz w:val="24"/>
+          <w:szCs w:val="24"/>
         </w:rPr>
         <w:t>5. Юридические адреса и реквизиты Сторон</w:t>
       </w:r>
@@ -486,10 +785,9 @@
         <w:rPr>
           <w:rFonts w:eastAsia="Times New Roman" w:cs="Times New Roman" w:ascii="Times New Roman" w:hAnsi="Times New Roman"/>
           <w:b/>
-          <w:color w:val="000000"/>
-          <w:sz w:val="24"/>
-          <w:szCs w:val="24"/>
-          <w:shd w:fill="auto" w:val="clear"/>
+          <w:color w:val="auto"/>
+          <w:sz w:val="24"/>
+          <w:szCs w:val="24"/>
         </w:rPr>
         <w:t>.</w:t>
       </w:r>
@@ -509,14 +807,14 @@
         <w:tblLook w:val="0000" w:noHBand="0" w:noVBand="0" w:firstColumn="0" w:lastRow="0" w:lastColumn="0" w:firstRow="0"/>
       </w:tblPr>
       <w:tblGrid>
-        <w:gridCol w:w="4667"/>
-        <w:gridCol w:w="4677"/>
+        <w:gridCol w:w="4666"/>
+        <w:gridCol w:w="4678"/>
       </w:tblGrid>
       <w:tr>
         <w:trPr/>
         <w:tc>
           <w:tcPr>
-            <w:tcW w:w="4667" w:type="dxa"/>
+            <w:tcW w:w="4666" w:type="dxa"/>
             <w:tcBorders>
               <w:top w:val="single" w:sz="4" w:space="0" w:color="000000"/>
               <w:left w:val="single" w:sz="4" w:space="0" w:color="000000"/>
@@ -537,17 +835,15 @@
                 <w:color w:val="auto"/>
                 <w:sz w:val="24"/>
                 <w:szCs w:val="24"/>
-                <w:shd w:fill="auto" w:val="clear"/>
               </w:rPr>
             </w:pPr>
             <w:r>
               <w:rPr>
                 <w:rFonts w:eastAsia="Times New Roman" w:cs="Times New Roman" w:ascii="Times New Roman" w:hAnsi="Times New Roman"/>
                 <w:b/>
-                <w:color w:val="000000"/>
-                <w:sz w:val="24"/>
-                <w:szCs w:val="24"/>
-                <w:shd w:fill="auto" w:val="clear"/>
+                <w:color w:val="auto"/>
+                <w:sz w:val="24"/>
+                <w:szCs w:val="24"/>
               </w:rPr>
               <w:t>От ПРОДАВЦА</w:t>
             </w:r>
@@ -563,37 +859,46 @@
                 <w:color w:val="auto"/>
                 <w:sz w:val="24"/>
                 <w:szCs w:val="24"/>
-                <w:shd w:fill="auto" w:val="clear"/>
-              </w:rPr>
-            </w:pPr>
-            <w:r>
-              <w:rPr>
-                <w:rFonts w:eastAsia="Times New Roman" w:cs="Times New Roman" w:ascii="Times New Roman" w:hAnsi="Times New Roman"/>
-                <w:color w:val="000000"/>
-                <w:sz w:val="24"/>
-                <w:szCs w:val="24"/>
-                <w:shd w:fill="auto" w:val="clear"/>
-              </w:rPr>
-              <w:t>${legal_name_prefix} «</w:t>
-            </w:r>
-            <w:r>
-              <w:rPr>
-                <w:rFonts w:eastAsia="Times New Roman" w:cs="Times New Roman" w:ascii="Times New Roman" w:hAnsi="Times New Roman"/>
-                <w:color w:val="000000"/>
-                <w:sz w:val="24"/>
-                <w:szCs w:val="24"/>
-                <w:shd w:fill="auto" w:val="clear"/>
                 <w:lang w:val="en-US"/>
               </w:rPr>
+            </w:pPr>
+            <w:r>
+              <w:rPr>
+                <w:rFonts w:eastAsia="Times New Roman" w:cs="Times New Roman" w:ascii="Times New Roman" w:hAnsi="Times New Roman"/>
+                <w:color w:val="auto"/>
+                <w:sz w:val="24"/>
+                <w:szCs w:val="24"/>
+                <w:lang w:val="en-US"/>
+              </w:rPr>
+              <w:t>${legal_name_prefix}</w:t>
+            </w:r>
+            <w:r>
+              <w:rPr>
+                <w:rFonts w:eastAsia="Times New Roman" w:cs="Times New Roman" w:ascii="Times New Roman" w:hAnsi="Times New Roman"/>
+                <w:color w:val="auto"/>
+                <w:sz w:val="24"/>
+                <w:szCs w:val="24"/>
+                <w:lang w:val="en-US"/>
+              </w:rPr>
+              <w:t xml:space="preserve"> «</w:t>
+            </w:r>
+            <w:r>
+              <w:rPr>
+                <w:rFonts w:eastAsia="Times New Roman" w:cs="Times New Roman" w:ascii="Times New Roman" w:hAnsi="Times New Roman"/>
+                <w:color w:val="auto"/>
+                <w:sz w:val="24"/>
+                <w:szCs w:val="24"/>
+                <w:lang w:val="en-US"/>
+              </w:rPr>
               <w:t>${legal_name}</w:t>
             </w:r>
             <w:r>
               <w:rPr>
                 <w:rFonts w:eastAsia="Times New Roman" w:cs="Times New Roman" w:ascii="Times New Roman" w:hAnsi="Times New Roman"/>
-                <w:color w:val="000000"/>
-                <w:sz w:val="24"/>
-                <w:szCs w:val="24"/>
-                <w:shd w:fill="auto" w:val="clear"/>
+                <w:color w:val="auto"/>
+                <w:sz w:val="24"/>
+                <w:szCs w:val="24"/>
+                <w:lang w:val="en-US"/>
               </w:rPr>
               <w:t>»</w:t>
             </w:r>
@@ -608,18 +913,36 @@
                 <w:color w:val="auto"/>
                 <w:sz w:val="24"/>
                 <w:szCs w:val="24"/>
-                <w:shd w:fill="auto" w:val="clear"/>
-              </w:rPr>
-            </w:pPr>
-            <w:r>
-              <w:rPr>
-                <w:rFonts w:eastAsia="Times New Roman" w:cs="Times New Roman" w:ascii="Times New Roman" w:hAnsi="Times New Roman"/>
-                <w:color w:val="000000"/>
-                <w:sz w:val="24"/>
-                <w:szCs w:val="24"/>
-                <w:shd w:fill="auto" w:val="clear"/>
-              </w:rPr>
-              <w:t>Адрес: ${address}</w:t>
+              </w:rPr>
+            </w:pPr>
+            <w:r>
+              <w:rPr>
+                <w:rFonts w:eastAsia="Times New Roman" w:cs="Times New Roman" w:ascii="Times New Roman" w:hAnsi="Times New Roman"/>
+                <w:color w:val="auto"/>
+                <w:sz w:val="24"/>
+                <w:szCs w:val="24"/>
+              </w:rPr>
+              <w:t>Адрес</w:t>
+            </w:r>
+            <w:r>
+              <w:rPr>
+                <w:rFonts w:eastAsia="Times New Roman" w:cs="Times New Roman" w:ascii="Times New Roman" w:hAnsi="Times New Roman"/>
+                <w:color w:val="auto"/>
+                <w:sz w:val="24"/>
+                <w:szCs w:val="24"/>
+                <w:lang w:val="en-US"/>
+              </w:rPr>
+              <w:t xml:space="preserve">: </w:t>
+            </w:r>
+            <w:r>
+              <w:rPr>
+                <w:rFonts w:eastAsia="Times New Roman" w:cs="Times New Roman" w:ascii="Times New Roman" w:hAnsi="Times New Roman"/>
+                <w:color w:val="auto"/>
+                <w:sz w:val="24"/>
+                <w:szCs w:val="24"/>
+                <w:lang w:val="en-US"/>
+              </w:rPr>
+              <w:t>${address}</w:t>
             </w:r>
           </w:p>
           <w:p>
@@ -632,16 +955,16 @@
                 <w:color w:val="auto"/>
                 <w:sz w:val="24"/>
                 <w:szCs w:val="24"/>
-                <w:shd w:fill="auto" w:val="clear"/>
-              </w:rPr>
-            </w:pPr>
-            <w:r>
-              <w:rPr>
-                <w:rFonts w:eastAsia="Times New Roman" w:cs="Times New Roman" w:ascii="Times New Roman" w:hAnsi="Times New Roman"/>
-                <w:color w:val="000000"/>
-                <w:sz w:val="24"/>
-                <w:szCs w:val="24"/>
-                <w:shd w:fill="auto" w:val="clear"/>
+                <w:lang w:val="en-US"/>
+              </w:rPr>
+            </w:pPr>
+            <w:r>
+              <w:rPr>
+                <w:rFonts w:eastAsia="Times New Roman" w:cs="Times New Roman" w:ascii="Times New Roman" w:hAnsi="Times New Roman"/>
+                <w:color w:val="auto"/>
+                <w:sz w:val="24"/>
+                <w:szCs w:val="24"/>
+                <w:lang w:val="en-US"/>
               </w:rPr>
             </w:r>
           </w:p>
@@ -655,16 +978,16 @@
                 <w:color w:val="auto"/>
                 <w:sz w:val="24"/>
                 <w:szCs w:val="24"/>
-                <w:shd w:fill="auto" w:val="clear"/>
-              </w:rPr>
-            </w:pPr>
-            <w:r>
-              <w:rPr>
-                <w:rFonts w:eastAsia="Times New Roman" w:cs="Times New Roman" w:ascii="Times New Roman" w:hAnsi="Times New Roman"/>
-                <w:color w:val="000000"/>
-                <w:sz w:val="24"/>
-                <w:szCs w:val="24"/>
-                <w:shd w:fill="auto" w:val="clear"/>
+                <w:lang w:val="en-US"/>
+              </w:rPr>
+            </w:pPr>
+            <w:r>
+              <w:rPr>
+                <w:rFonts w:eastAsia="Times New Roman" w:cs="Times New Roman" w:ascii="Times New Roman" w:hAnsi="Times New Roman"/>
+                <w:color w:val="auto"/>
+                <w:sz w:val="24"/>
+                <w:szCs w:val="24"/>
+                <w:lang w:val="en-US"/>
               </w:rPr>
             </w:r>
           </w:p>
@@ -679,18 +1002,25 @@
                 <w:color w:val="auto"/>
                 <w:sz w:val="24"/>
                 <w:szCs w:val="24"/>
-                <w:shd w:fill="auto" w:val="clear"/>
-              </w:rPr>
-            </w:pPr>
-            <w:r>
-              <w:rPr>
-                <w:rFonts w:eastAsia="Times New Roman" w:cs="Times New Roman" w:ascii="Times New Roman" w:hAnsi="Times New Roman"/>
-                <w:color w:val="000000"/>
-                <w:sz w:val="24"/>
-                <w:szCs w:val="24"/>
-                <w:shd w:fill="auto" w:val="clear"/>
-              </w:rPr>
-              <w:t>Телефон: ${phone}</w:t>
+              </w:rPr>
+            </w:pPr>
+            <w:r>
+              <w:rPr>
+                <w:rFonts w:eastAsia="Times New Roman" w:cs="Times New Roman" w:ascii="Times New Roman" w:hAnsi="Times New Roman"/>
+                <w:color w:val="auto"/>
+                <w:sz w:val="24"/>
+                <w:szCs w:val="24"/>
+              </w:rPr>
+              <w:t xml:space="preserve">Телефон: </w:t>
+            </w:r>
+            <w:r>
+              <w:rPr>
+                <w:rFonts w:eastAsia="Times New Roman" w:cs="Times New Roman" w:ascii="Times New Roman" w:hAnsi="Times New Roman"/>
+                <w:color w:val="auto"/>
+                <w:sz w:val="24"/>
+                <w:szCs w:val="24"/>
+              </w:rPr>
+              <w:t>${phone}</w:t>
             </w:r>
           </w:p>
           <w:p>
@@ -704,16 +1034,14 @@
                 <w:color w:val="auto"/>
                 <w:sz w:val="24"/>
                 <w:szCs w:val="24"/>
-                <w:shd w:fill="auto" w:val="clear"/>
-              </w:rPr>
-            </w:pPr>
-            <w:r>
-              <w:rPr>
-                <w:rFonts w:eastAsia="Times New Roman" w:cs="Times New Roman" w:ascii="Times New Roman" w:hAnsi="Times New Roman"/>
-                <w:color w:val="000000"/>
-                <w:sz w:val="24"/>
-                <w:szCs w:val="24"/>
-                <w:shd w:fill="auto" w:val="clear"/>
+              </w:rPr>
+            </w:pPr>
+            <w:r>
+              <w:rPr>
+                <w:rFonts w:eastAsia="Times New Roman" w:cs="Times New Roman" w:ascii="Times New Roman" w:hAnsi="Times New Roman"/>
+                <w:color w:val="auto"/>
+                <w:sz w:val="24"/>
+                <w:szCs w:val="24"/>
               </w:rPr>
               <w:t xml:space="preserve">Банковские реквизиты: </w:t>
             </w:r>
@@ -728,26 +1056,23 @@
                 <w:color w:val="auto"/>
                 <w:sz w:val="24"/>
                 <w:szCs w:val="24"/>
-                <w:shd w:fill="auto" w:val="clear"/>
-              </w:rPr>
-            </w:pPr>
-            <w:r>
-              <w:rPr>
-                <w:rFonts w:eastAsia="Times New Roman" w:cs="Times New Roman" w:ascii="Times New Roman" w:hAnsi="Times New Roman"/>
-                <w:color w:val="000000"/>
-                <w:sz w:val="24"/>
-                <w:szCs w:val="24"/>
-                <w:shd w:fill="auto" w:val="clear"/>
+              </w:rPr>
+            </w:pPr>
+            <w:r>
+              <w:rPr>
+                <w:rFonts w:eastAsia="Times New Roman" w:cs="Times New Roman" w:ascii="Times New Roman" w:hAnsi="Times New Roman"/>
+                <w:color w:val="auto"/>
+                <w:sz w:val="24"/>
+                <w:szCs w:val="24"/>
               </w:rPr>
               <w:t xml:space="preserve">Р/с: </w:t>
             </w:r>
             <w:r>
               <w:rPr>
                 <w:rFonts w:eastAsia="Times New Roman" w:cs="Times New Roman" w:ascii="Times New Roman" w:hAnsi="Times New Roman"/>
-                <w:color w:val="000000"/>
-                <w:sz w:val="24"/>
-                <w:szCs w:val="24"/>
-                <w:shd w:fill="auto" w:val="clear"/>
+                <w:color w:val="auto"/>
+                <w:sz w:val="24"/>
+                <w:szCs w:val="24"/>
                 <w:lang w:val="en-US"/>
               </w:rPr>
               <w:t>${bank_account}</w:t>
@@ -763,16 +1088,16 @@
                 <w:color w:val="auto"/>
                 <w:sz w:val="24"/>
                 <w:szCs w:val="24"/>
-                <w:shd w:fill="auto" w:val="clear"/>
-              </w:rPr>
-            </w:pPr>
-            <w:r>
-              <w:rPr>
-                <w:rFonts w:eastAsia="Times New Roman" w:cs="Times New Roman" w:ascii="Times New Roman" w:hAnsi="Times New Roman"/>
-                <w:color w:val="000000"/>
-                <w:sz w:val="24"/>
-                <w:szCs w:val="24"/>
-                <w:shd w:fill="auto" w:val="clear"/>
+                <w:lang w:val="en-US"/>
+              </w:rPr>
+            </w:pPr>
+            <w:r>
+              <w:rPr>
+                <w:rFonts w:eastAsia="Times New Roman" w:cs="Times New Roman" w:ascii="Times New Roman" w:hAnsi="Times New Roman"/>
+                <w:color w:val="auto"/>
+                <w:sz w:val="24"/>
+                <w:szCs w:val="24"/>
+                <w:lang w:val="en-US"/>
               </w:rPr>
               <w:t>${bank_name}</w:t>
             </w:r>
@@ -787,28 +1112,35 @@
                 <w:color w:val="auto"/>
                 <w:sz w:val="24"/>
                 <w:szCs w:val="24"/>
-                <w:shd w:fill="auto" w:val="clear"/>
-              </w:rPr>
-            </w:pPr>
-            <w:r>
-              <w:rPr>
-                <w:rFonts w:eastAsia="Times New Roman" w:cs="Times New Roman" w:ascii="Times New Roman" w:hAnsi="Times New Roman"/>
-                <w:color w:val="000000"/>
-                <w:sz w:val="24"/>
-                <w:szCs w:val="24"/>
-                <w:shd w:fill="auto" w:val="clear"/>
-              </w:rPr>
-              <w:t xml:space="preserve">МФО: </w:t>
-            </w:r>
-            <w:r>
-              <w:rPr>
-                <w:rFonts w:eastAsia="Times New Roman" w:cs="Times New Roman" w:ascii="Times New Roman" w:hAnsi="Times New Roman"/>
-                <w:color w:val="000000"/>
-                <w:sz w:val="24"/>
-                <w:szCs w:val="24"/>
-                <w:shd w:fill="auto" w:val="clear"/>
+              </w:rPr>
+            </w:pPr>
+            <w:r>
+              <w:rPr>
+                <w:rFonts w:eastAsia="Times New Roman" w:cs="Times New Roman" w:ascii="Times New Roman" w:hAnsi="Times New Roman"/>
+                <w:color w:val="auto"/>
+                <w:sz w:val="24"/>
+                <w:szCs w:val="24"/>
+              </w:rPr>
+              <w:t>МФО</w:t>
+            </w:r>
+            <w:r>
+              <w:rPr>
+                <w:rFonts w:eastAsia="Times New Roman" w:cs="Times New Roman" w:ascii="Times New Roman" w:hAnsi="Times New Roman"/>
+                <w:color w:val="auto"/>
+                <w:sz w:val="24"/>
+                <w:szCs w:val="24"/>
                 <w:lang w:val="en-US"/>
               </w:rPr>
+              <w:t xml:space="preserve">: </w:t>
+            </w:r>
+            <w:r>
+              <w:rPr>
+                <w:rFonts w:eastAsia="Times New Roman" w:cs="Times New Roman" w:ascii="Times New Roman" w:hAnsi="Times New Roman"/>
+                <w:color w:val="auto"/>
+                <w:sz w:val="24"/>
+                <w:szCs w:val="24"/>
+                <w:lang w:val="en-US"/>
+              </w:rPr>
               <w:t>${mfo}</w:t>
             </w:r>
           </w:p>
@@ -822,37 +1154,44 @@
                 <w:color w:val="auto"/>
                 <w:sz w:val="24"/>
                 <w:szCs w:val="24"/>
-                <w:shd w:fill="auto" w:val="clear"/>
-              </w:rPr>
-            </w:pPr>
-            <w:r>
-              <w:rPr>
-                <w:rFonts w:eastAsia="Times New Roman" w:cs="Times New Roman" w:ascii="Times New Roman" w:hAnsi="Times New Roman"/>
-                <w:color w:val="000000"/>
-                <w:sz w:val="24"/>
-                <w:szCs w:val="24"/>
-                <w:shd w:fill="auto" w:val="clear"/>
-              </w:rPr>
-              <w:t xml:space="preserve">ИНН: </w:t>
-            </w:r>
-            <w:r>
-              <w:rPr>
-                <w:rFonts w:eastAsia="Times New Roman" w:cs="Times New Roman" w:ascii="Times New Roman" w:hAnsi="Times New Roman"/>
-                <w:color w:val="000000"/>
-                <w:sz w:val="24"/>
-                <w:szCs w:val="24"/>
-                <w:shd w:fill="auto" w:val="clear"/>
+              </w:rPr>
+            </w:pPr>
+            <w:r>
+              <w:rPr>
+                <w:rFonts w:eastAsia="Times New Roman" w:cs="Times New Roman" w:ascii="Times New Roman" w:hAnsi="Times New Roman"/>
+                <w:color w:val="auto"/>
+                <w:sz w:val="24"/>
+                <w:szCs w:val="24"/>
+              </w:rPr>
+              <w:t>ИНН</w:t>
+            </w:r>
+            <w:r>
+              <w:rPr>
+                <w:rFonts w:eastAsia="Times New Roman" w:cs="Times New Roman" w:ascii="Times New Roman" w:hAnsi="Times New Roman"/>
+                <w:color w:val="auto"/>
+                <w:sz w:val="24"/>
+                <w:szCs w:val="24"/>
                 <w:lang w:val="en-US"/>
               </w:rPr>
+              <w:t xml:space="preserve">: </w:t>
+            </w:r>
+            <w:r>
+              <w:rPr>
+                <w:rFonts w:eastAsia="Times New Roman" w:cs="Times New Roman" w:ascii="Times New Roman" w:hAnsi="Times New Roman"/>
+                <w:color w:val="auto"/>
+                <w:sz w:val="24"/>
+                <w:szCs w:val="24"/>
+                <w:lang w:val="en-US"/>
+              </w:rPr>
               <w:t>${tin}</w:t>
             </w:r>
             <w:r>
               <w:rPr>
                 <w:rFonts w:eastAsia="Times New Roman" w:cs="Times New Roman" w:ascii="Times New Roman" w:hAnsi="Times New Roman"/>
-                <w:color w:val="000000"/>
-                <w:sz w:val="24"/>
-                <w:szCs w:val="24"/>
-                <w:shd w:fill="auto" w:val="clear"/>
+                <w:color w:val="auto"/>
+                <w:sz w:val="24"/>
+                <w:szCs w:val="24"/>
+                <w:lang w:val="en-US"/>
               </w:rPr>
               <w:t xml:space="preserve"> </w:t>
             </w:r>
@@ -867,28 +1206,35 @@
                 <w:color w:val="auto"/>
                 <w:sz w:val="24"/>
                 <w:szCs w:val="24"/>
-                <w:shd w:fill="auto" w:val="clear"/>
-              </w:rPr>
-            </w:pPr>
-            <w:r>
-              <w:rPr>
-                <w:rFonts w:eastAsia="Times New Roman" w:cs="Times New Roman" w:ascii="Times New Roman" w:hAnsi="Times New Roman"/>
-                <w:color w:val="000000"/>
-                <w:sz w:val="24"/>
-                <w:szCs w:val="24"/>
-                <w:shd w:fill="auto" w:val="clear"/>
-              </w:rPr>
-              <w:t xml:space="preserve">ОКЭД: </w:t>
-            </w:r>
-            <w:r>
-              <w:rPr>
-                <w:rFonts w:eastAsia="Times New Roman" w:cs="Times New Roman" w:ascii="Times New Roman" w:hAnsi="Times New Roman"/>
-                <w:color w:val="000000"/>
-                <w:sz w:val="24"/>
-                <w:szCs w:val="24"/>
-                <w:shd w:fill="auto" w:val="clear"/>
+              </w:rPr>
+            </w:pPr>
+            <w:r>
+              <w:rPr>
+                <w:rFonts w:eastAsia="Times New Roman" w:cs="Times New Roman" w:ascii="Times New Roman" w:hAnsi="Times New Roman"/>
+                <w:color w:val="auto"/>
+                <w:sz w:val="24"/>
+                <w:szCs w:val="24"/>
+              </w:rPr>
+              <w:t>ОКЭД</w:t>
+            </w:r>
+            <w:r>
+              <w:rPr>
+                <w:rFonts w:eastAsia="Times New Roman" w:cs="Times New Roman" w:ascii="Times New Roman" w:hAnsi="Times New Roman"/>
+                <w:color w:val="auto"/>
+                <w:sz w:val="24"/>
+                <w:szCs w:val="24"/>
                 <w:lang w:val="en-US"/>
               </w:rPr>
+              <w:t xml:space="preserve">: </w:t>
+            </w:r>
+            <w:r>
+              <w:rPr>
+                <w:rFonts w:eastAsia="Times New Roman" w:cs="Times New Roman" w:ascii="Times New Roman" w:hAnsi="Times New Roman"/>
+                <w:color w:val="auto"/>
+                <w:sz w:val="24"/>
+                <w:szCs w:val="24"/>
+                <w:lang w:val="en-US"/>
+              </w:rPr>
               <w:t>${oked}</w:t>
             </w:r>
           </w:p>
@@ -902,26 +1248,52 @@
                 <w:color w:val="auto"/>
                 <w:sz w:val="24"/>
                 <w:szCs w:val="24"/>
-                <w:shd w:fill="auto" w:val="clear"/>
-              </w:rPr>
-            </w:pPr>
-            <w:r>
-              <w:rPr>
-                <w:rFonts w:eastAsia="Times New Roman" w:cs="Times New Roman" w:ascii="Times New Roman" w:hAnsi="Times New Roman"/>
-                <w:color w:val="000000"/>
-                <w:sz w:val="24"/>
-                <w:szCs w:val="24"/>
-                <w:shd w:fill="auto" w:val="clear"/>
-              </w:rPr>
-              <w:t xml:space="preserve">Код НДС: </w:t>
-            </w:r>
-            <w:r>
-              <w:rPr>
-                <w:rFonts w:eastAsia="Times New Roman" w:cs="Times New Roman" w:ascii="Times New Roman" w:hAnsi="Times New Roman"/>
-                <w:color w:val="000000"/>
-                <w:sz w:val="24"/>
-                <w:szCs w:val="24"/>
-                <w:shd w:fill="auto" w:val="clear"/>
+              </w:rPr>
+            </w:pPr>
+            <w:r>
+              <w:rPr>
+                <w:rFonts w:eastAsia="Times New Roman" w:cs="Times New Roman" w:ascii="Times New Roman" w:hAnsi="Times New Roman"/>
+                <w:color w:val="auto"/>
+                <w:sz w:val="24"/>
+                <w:szCs w:val="24"/>
+              </w:rPr>
+              <w:t>Код</w:t>
+            </w:r>
+            <w:r>
+              <w:rPr>
+                <w:rFonts w:eastAsia="Times New Roman" w:cs="Times New Roman" w:ascii="Times New Roman" w:hAnsi="Times New Roman"/>
+                <w:color w:val="auto"/>
+                <w:sz w:val="24"/>
+                <w:szCs w:val="24"/>
+                <w:lang w:val="en-US"/>
+              </w:rPr>
+              <w:t xml:space="preserve"> </w:t>
+            </w:r>
+            <w:r>
+              <w:rPr>
+                <w:rFonts w:eastAsia="Times New Roman" w:cs="Times New Roman" w:ascii="Times New Roman" w:hAnsi="Times New Roman"/>
+                <w:color w:val="auto"/>
+                <w:sz w:val="24"/>
+                <w:szCs w:val="24"/>
+              </w:rPr>
+              <w:t>НДС</w:t>
+            </w:r>
+            <w:r>
+              <w:rPr>
+                <w:rFonts w:eastAsia="Times New Roman" w:cs="Times New Roman" w:ascii="Times New Roman" w:hAnsi="Times New Roman"/>
+                <w:color w:val="auto"/>
+                <w:sz w:val="24"/>
+                <w:szCs w:val="24"/>
+                <w:lang w:val="en-US"/>
+              </w:rPr>
+              <w:t xml:space="preserve">: </w:t>
+            </w:r>
+            <w:r>
+              <w:rPr>
+                <w:rFonts w:eastAsia="Times New Roman" w:cs="Times New Roman" w:ascii="Times New Roman" w:hAnsi="Times New Roman"/>
+                <w:color w:val="auto"/>
+                <w:sz w:val="24"/>
+                <w:szCs w:val="24"/>
                 <w:lang w:val="en-US"/>
               </w:rPr>
               <w:t>${vat_number}</w:t>
@@ -930,7 +1302,7 @@
         </w:tc>
         <w:tc>
           <w:tcPr>
-            <w:tcW w:w="4677" w:type="dxa"/>
+            <w:tcW w:w="4678" w:type="dxa"/>
             <w:tcBorders>
               <w:top w:val="single" w:sz="4" w:space="0" w:color="000000"/>
               <w:left w:val="single" w:sz="4" w:space="0" w:color="000000"/>
@@ -951,17 +1323,15 @@
                 <w:color w:val="auto"/>
                 <w:sz w:val="24"/>
                 <w:szCs w:val="24"/>
-                <w:shd w:fill="auto" w:val="clear"/>
               </w:rPr>
             </w:pPr>
             <w:r>
               <w:rPr>
                 <w:rFonts w:eastAsia="Times New Roman" w:cs="Times New Roman" w:ascii="Times New Roman" w:hAnsi="Times New Roman"/>
                 <w:b/>
-                <w:color w:val="000000"/>
-                <w:sz w:val="24"/>
-                <w:szCs w:val="24"/>
-                <w:shd w:fill="auto" w:val="clear"/>
+                <w:color w:val="auto"/>
+                <w:sz w:val="24"/>
+                <w:szCs w:val="24"/>
               </w:rPr>
               <w:t>От ПОКУПАТЕЛЯ</w:t>
             </w:r>
@@ -977,16 +1347,14 @@
                 <w:color w:val="auto"/>
                 <w:sz w:val="24"/>
                 <w:szCs w:val="24"/>
-                <w:shd w:fill="auto" w:val="clear"/>
-              </w:rPr>
-            </w:pPr>
-            <w:r>
-              <w:rPr>
-                <w:rFonts w:eastAsia="Times New Roman" w:cs="Times New Roman" w:ascii="Times New Roman" w:hAnsi="Times New Roman"/>
-                <w:color w:val="000000"/>
-                <w:sz w:val="24"/>
-                <w:szCs w:val="24"/>
-                <w:shd w:fill="auto" w:val="clear"/>
+              </w:rPr>
+            </w:pPr>
+            <w:r>
+              <w:rPr>
+                <w:rFonts w:eastAsia="Times New Roman" w:cs="Times New Roman" w:ascii="Times New Roman" w:hAnsi="Times New Roman"/>
+                <w:color w:val="auto"/>
+                <w:sz w:val="24"/>
+                <w:szCs w:val="24"/>
               </w:rPr>
               <w:t>ООО «ALIF MOLIYA»</w:t>
             </w:r>
@@ -1001,18 +1369,38 @@
                 <w:color w:val="auto"/>
                 <w:sz w:val="24"/>
                 <w:szCs w:val="24"/>
-                <w:shd w:fill="auto" w:val="clear"/>
-              </w:rPr>
-            </w:pPr>
-            <w:r>
-              <w:rPr>
-                <w:rFonts w:eastAsia="Times New Roman" w:cs="Times New Roman" w:ascii="Times New Roman" w:hAnsi="Times New Roman"/>
-                <w:color w:val="000000"/>
-                <w:sz w:val="24"/>
-                <w:szCs w:val="24"/>
-                <w:shd w:fill="auto" w:val="clear"/>
-              </w:rPr>
-              <w:t>Адрес: г. Ташкент 100070, Яккасарайский район, ул. Ш.Руставели, 12.</w:t>
+              </w:rPr>
+            </w:pPr>
+            <w:r>
+              <w:rPr>
+                <w:rFonts w:eastAsia="Times New Roman" w:cs="Times New Roman" w:ascii="Times New Roman" w:hAnsi="Times New Roman"/>
+                <w:color w:val="auto"/>
+                <w:sz w:val="24"/>
+                <w:szCs w:val="24"/>
+              </w:rPr>
+              <w:t xml:space="preserve">Адрес: Узбекистан, г. Ташкент, Яккасарайский район, </w:t>
+            </w:r>
+          </w:p>
+          <w:p>
+            <w:pPr>
+              <w:pStyle w:val="LOnormal"/>
+              <w:widowControl w:val="false"/>
+              <w:spacing w:lineRule="auto" w:line="259" w:before="0" w:after="0"/>
+              <w:rPr>
+                <w:rFonts w:ascii="Times New Roman" w:hAnsi="Times New Roman" w:eastAsia="Times New Roman" w:cs="Times New Roman"/>
+                <w:color w:val="auto"/>
+                <w:sz w:val="24"/>
+                <w:szCs w:val="24"/>
+              </w:rPr>
+            </w:pPr>
+            <w:r>
+              <w:rPr>
+                <w:rFonts w:eastAsia="Times New Roman" w:cs="Times New Roman" w:ascii="Times New Roman" w:hAnsi="Times New Roman"/>
+                <w:color w:val="auto"/>
+                <w:sz w:val="24"/>
+                <w:szCs w:val="24"/>
+              </w:rPr>
+              <w:t>ул. Ш.Руставели, 12.</w:t>
             </w:r>
           </w:p>
           <w:p>
@@ -1026,16 +1414,14 @@
                 <w:color w:val="auto"/>
                 <w:sz w:val="24"/>
                 <w:szCs w:val="24"/>
-                <w:shd w:fill="auto" w:val="clear"/>
-              </w:rPr>
-            </w:pPr>
-            <w:r>
-              <w:rPr>
-                <w:rFonts w:eastAsia="Times New Roman" w:cs="Times New Roman" w:ascii="Times New Roman" w:hAnsi="Times New Roman"/>
-                <w:color w:val="000000"/>
-                <w:sz w:val="24"/>
-                <w:szCs w:val="24"/>
-                <w:shd w:fill="auto" w:val="clear"/>
+              </w:rPr>
+            </w:pPr>
+            <w:r>
+              <w:rPr>
+                <w:rFonts w:eastAsia="Times New Roman" w:cs="Times New Roman" w:ascii="Times New Roman" w:hAnsi="Times New Roman"/>
+                <w:color w:val="auto"/>
+                <w:sz w:val="24"/>
+                <w:szCs w:val="24"/>
               </w:rPr>
               <w:t>Телефон: +99895 341-41-43</w:t>
             </w:r>
@@ -1051,16 +1437,14 @@
                 <w:color w:val="auto"/>
                 <w:sz w:val="24"/>
                 <w:szCs w:val="24"/>
-                <w:shd w:fill="auto" w:val="clear"/>
-              </w:rPr>
-            </w:pPr>
-            <w:r>
-              <w:rPr>
-                <w:rFonts w:eastAsia="Times New Roman" w:cs="Times New Roman" w:ascii="Times New Roman" w:hAnsi="Times New Roman"/>
-                <w:color w:val="000000"/>
-                <w:sz w:val="24"/>
-                <w:szCs w:val="24"/>
-                <w:shd w:fill="auto" w:val="clear"/>
+              </w:rPr>
+            </w:pPr>
+            <w:r>
+              <w:rPr>
+                <w:rFonts w:eastAsia="Times New Roman" w:cs="Times New Roman" w:ascii="Times New Roman" w:hAnsi="Times New Roman"/>
+                <w:color w:val="auto"/>
+                <w:sz w:val="24"/>
+                <w:szCs w:val="24"/>
               </w:rPr>
               <w:t xml:space="preserve">Банковские реквизиты: </w:t>
             </w:r>
@@ -1075,16 +1459,14 @@
                 <w:color w:val="auto"/>
                 <w:sz w:val="24"/>
                 <w:szCs w:val="24"/>
-                <w:shd w:fill="auto" w:val="clear"/>
-              </w:rPr>
-            </w:pPr>
-            <w:r>
-              <w:rPr>
-                <w:rFonts w:eastAsia="Times New Roman" w:cs="Times New Roman" w:ascii="Times New Roman" w:hAnsi="Times New Roman"/>
-                <w:color w:val="000000"/>
-                <w:sz w:val="24"/>
-                <w:szCs w:val="24"/>
-                <w:shd w:fill="auto" w:val="clear"/>
+              </w:rPr>
+            </w:pPr>
+            <w:r>
+              <w:rPr>
+                <w:rFonts w:eastAsia="Times New Roman" w:cs="Times New Roman" w:ascii="Times New Roman" w:hAnsi="Times New Roman"/>
+                <w:color w:val="auto"/>
+                <w:sz w:val="24"/>
+                <w:szCs w:val="24"/>
               </w:rPr>
               <w:t>Р/с: 2020 8000 3051 2167 8001</w:t>
             </w:r>
@@ -1099,16 +1481,14 @@
                 <w:color w:val="auto"/>
                 <w:sz w:val="24"/>
                 <w:szCs w:val="24"/>
-                <w:shd w:fill="auto" w:val="clear"/>
-              </w:rPr>
-            </w:pPr>
-            <w:r>
-              <w:rPr>
-                <w:rFonts w:eastAsia="Times New Roman" w:cs="Times New Roman" w:ascii="Times New Roman" w:hAnsi="Times New Roman"/>
-                <w:color w:val="000000"/>
-                <w:sz w:val="24"/>
-                <w:szCs w:val="24"/>
-                <w:shd w:fill="auto" w:val="clear"/>
+              </w:rPr>
+            </w:pPr>
+            <w:r>
+              <w:rPr>
+                <w:rFonts w:eastAsia="Times New Roman" w:cs="Times New Roman" w:ascii="Times New Roman" w:hAnsi="Times New Roman"/>
+                <w:color w:val="auto"/>
+                <w:sz w:val="24"/>
+                <w:szCs w:val="24"/>
               </w:rPr>
               <w:t>в Айбекском ф-ле “КДБ Банк”</w:t>
             </w:r>
@@ -1123,16 +1503,14 @@
                 <w:color w:val="auto"/>
                 <w:sz w:val="24"/>
                 <w:szCs w:val="24"/>
-                <w:shd w:fill="auto" w:val="clear"/>
-              </w:rPr>
-            </w:pPr>
-            <w:r>
-              <w:rPr>
-                <w:rFonts w:eastAsia="Times New Roman" w:cs="Times New Roman" w:ascii="Times New Roman" w:hAnsi="Times New Roman"/>
-                <w:color w:val="000000"/>
-                <w:sz w:val="24"/>
-                <w:szCs w:val="24"/>
-                <w:shd w:fill="auto" w:val="clear"/>
+              </w:rPr>
+            </w:pPr>
+            <w:r>
+              <w:rPr>
+                <w:rFonts w:eastAsia="Times New Roman" w:cs="Times New Roman" w:ascii="Times New Roman" w:hAnsi="Times New Roman"/>
+                <w:color w:val="auto"/>
+                <w:sz w:val="24"/>
+                <w:szCs w:val="24"/>
               </w:rPr>
               <w:t>МФО:</w:t>
               <w:tab/>
@@ -1149,16 +1527,14 @@
                 <w:color w:val="auto"/>
                 <w:sz w:val="24"/>
                 <w:szCs w:val="24"/>
-                <w:shd w:fill="auto" w:val="clear"/>
-              </w:rPr>
-            </w:pPr>
-            <w:r>
-              <w:rPr>
-                <w:rFonts w:eastAsia="Times New Roman" w:cs="Times New Roman" w:ascii="Times New Roman" w:hAnsi="Times New Roman"/>
-                <w:color w:val="000000"/>
-                <w:sz w:val="24"/>
-                <w:szCs w:val="24"/>
-                <w:shd w:fill="auto" w:val="clear"/>
+              </w:rPr>
+            </w:pPr>
+            <w:r>
+              <w:rPr>
+                <w:rFonts w:eastAsia="Times New Roman" w:cs="Times New Roman" w:ascii="Times New Roman" w:hAnsi="Times New Roman"/>
+                <w:color w:val="auto"/>
+                <w:sz w:val="24"/>
+                <w:szCs w:val="24"/>
               </w:rPr>
               <w:t xml:space="preserve">ИНН: 306 706 064 </w:t>
             </w:r>
@@ -1173,16 +1549,14 @@
                 <w:color w:val="auto"/>
                 <w:sz w:val="24"/>
                 <w:szCs w:val="24"/>
-                <w:shd w:fill="auto" w:val="clear"/>
-              </w:rPr>
-            </w:pPr>
-            <w:r>
-              <w:rPr>
-                <w:rFonts w:eastAsia="Times New Roman" w:cs="Times New Roman" w:ascii="Times New Roman" w:hAnsi="Times New Roman"/>
-                <w:color w:val="000000"/>
-                <w:sz w:val="24"/>
-                <w:szCs w:val="24"/>
-                <w:shd w:fill="auto" w:val="clear"/>
+              </w:rPr>
+            </w:pPr>
+            <w:r>
+              <w:rPr>
+                <w:rFonts w:eastAsia="Times New Roman" w:cs="Times New Roman" w:ascii="Times New Roman" w:hAnsi="Times New Roman"/>
+                <w:color w:val="auto"/>
+                <w:sz w:val="24"/>
+                <w:szCs w:val="24"/>
               </w:rPr>
               <w:t>ОКЭД: 47.19.0</w:t>
             </w:r>
@@ -1197,16 +1571,14 @@
                 <w:color w:val="auto"/>
                 <w:sz w:val="24"/>
                 <w:szCs w:val="24"/>
-                <w:shd w:fill="auto" w:val="clear"/>
-              </w:rPr>
-            </w:pPr>
-            <w:r>
-              <w:rPr>
-                <w:rFonts w:eastAsia="Times New Roman" w:cs="Times New Roman" w:ascii="Times New Roman" w:hAnsi="Times New Roman"/>
-                <w:color w:val="000000"/>
-                <w:sz w:val="24"/>
-                <w:szCs w:val="24"/>
-                <w:shd w:fill="auto" w:val="clear"/>
+              </w:rPr>
+            </w:pPr>
+            <w:r>
+              <w:rPr>
+                <w:rFonts w:eastAsia="Times New Roman" w:cs="Times New Roman" w:ascii="Times New Roman" w:hAnsi="Times New Roman"/>
+                <w:color w:val="auto"/>
+                <w:sz w:val="24"/>
+                <w:szCs w:val="24"/>
               </w:rPr>
               <w:t>Код НДС: 326040086491</w:t>
             </w:r>
@@ -1217,7 +1589,7 @@
         <w:trPr/>
         <w:tc>
           <w:tcPr>
-            <w:tcW w:w="4667" w:type="dxa"/>
+            <w:tcW w:w="4666" w:type="dxa"/>
             <w:tcBorders>
               <w:top w:val="single" w:sz="4" w:space="0" w:color="000000"/>
               <w:left w:val="single" w:sz="4" w:space="0" w:color="000000"/>
@@ -1237,17 +1609,15 @@
                 <w:color w:val="auto"/>
                 <w:sz w:val="24"/>
                 <w:szCs w:val="24"/>
-                <w:shd w:fill="auto" w:val="clear"/>
               </w:rPr>
             </w:pPr>
             <w:r>
               <w:rPr>
                 <w:rFonts w:eastAsia="Times New Roman" w:cs="Times New Roman" w:ascii="Times New Roman" w:hAnsi="Times New Roman"/>
                 <w:b/>
-                <w:color w:val="000000"/>
-                <w:sz w:val="24"/>
-                <w:szCs w:val="24"/>
-                <w:shd w:fill="auto" w:val="clear"/>
+                <w:color w:val="auto"/>
+                <w:sz w:val="24"/>
+                <w:szCs w:val="24"/>
               </w:rPr>
               <w:t>Директор</w:t>
             </w:r>
@@ -1264,18 +1634,15 @@
                 <w:color w:val="auto"/>
                 <w:sz w:val="24"/>
                 <w:szCs w:val="24"/>
-                <w:shd w:fill="auto" w:val="clear"/>
               </w:rPr>
             </w:pPr>
             <w:r>
               <w:rPr>
                 <w:rFonts w:eastAsia="Times New Roman" w:cs="Times New Roman" w:ascii="Times New Roman" w:hAnsi="Times New Roman"/>
                 <w:b/>
-                <w:color w:val="000000"/>
-                <w:sz w:val="24"/>
-                <w:szCs w:val="24"/>
-                <w:shd w:fill="auto" w:val="clear"/>
-                <w:lang w:val="en-US"/>
+                <w:color w:val="auto"/>
+                <w:sz w:val="24"/>
+                <w:szCs w:val="24"/>
               </w:rPr>
               <w:t>${director_name}</w:t>
             </w:r>
@@ -1283,10 +1650,9 @@
               <w:rPr>
                 <w:rFonts w:eastAsia="Times New Roman" w:cs="Times New Roman" w:ascii="Times New Roman" w:hAnsi="Times New Roman"/>
                 <w:b/>
-                <w:color w:val="000000"/>
-                <w:sz w:val="24"/>
-                <w:szCs w:val="24"/>
-                <w:shd w:fill="auto" w:val="clear"/>
+                <w:color w:val="auto"/>
+                <w:sz w:val="24"/>
+                <w:szCs w:val="24"/>
               </w:rPr>
               <w:t xml:space="preserve"> /________________/                               </w:t>
             </w:r>
@@ -1301,17 +1667,15 @@
                 <w:color w:val="auto"/>
                 <w:sz w:val="24"/>
                 <w:szCs w:val="24"/>
-                <w:shd w:fill="auto" w:val="clear"/>
               </w:rPr>
             </w:pPr>
             <w:r>
               <w:rPr>
                 <w:rFonts w:eastAsia="Times New Roman" w:cs="Times New Roman" w:ascii="Times New Roman" w:hAnsi="Times New Roman"/>
                 <w:b/>
-                <w:color w:val="000000"/>
-                <w:sz w:val="24"/>
-                <w:szCs w:val="24"/>
-                <w:shd w:fill="auto" w:val="clear"/>
+                <w:color w:val="auto"/>
+                <w:sz w:val="24"/>
+                <w:szCs w:val="24"/>
               </w:rPr>
               <w:t>м.п.</w:t>
             </w:r>
@@ -1319,7 +1683,7 @@
         </w:tc>
         <w:tc>
           <w:tcPr>
-            <w:tcW w:w="4677" w:type="dxa"/>
+            <w:tcW w:w="4678" w:type="dxa"/>
             <w:tcBorders>
               <w:top w:val="single" w:sz="4" w:space="0" w:color="000000"/>
               <w:left w:val="single" w:sz="4" w:space="0" w:color="000000"/>
@@ -1339,17 +1703,15 @@
                 <w:color w:val="auto"/>
                 <w:sz w:val="24"/>
                 <w:szCs w:val="24"/>
-                <w:shd w:fill="auto" w:val="clear"/>
               </w:rPr>
             </w:pPr>
             <w:r>
               <w:rPr>
                 <w:rFonts w:eastAsia="Times New Roman" w:cs="Times New Roman" w:ascii="Times New Roman" w:hAnsi="Times New Roman"/>
                 <w:b/>
-                <w:color w:val="000000"/>
-                <w:sz w:val="24"/>
-                <w:szCs w:val="24"/>
-                <w:shd w:fill="auto" w:val="clear"/>
+                <w:color w:val="auto"/>
+                <w:sz w:val="24"/>
+                <w:szCs w:val="24"/>
               </w:rPr>
               <w:t>Директор</w:t>
             </w:r>
@@ -1366,17 +1728,15 @@
                 <w:color w:val="auto"/>
                 <w:sz w:val="24"/>
                 <w:szCs w:val="24"/>
-                <w:shd w:fill="auto" w:val="clear"/>
               </w:rPr>
             </w:pPr>
             <w:r>
               <w:rPr>
                 <w:rFonts w:eastAsia="Times New Roman" w:cs="Times New Roman" w:ascii="Times New Roman" w:hAnsi="Times New Roman"/>
                 <w:b/>
-                <w:color w:val="000000"/>
-                <w:sz w:val="24"/>
-                <w:szCs w:val="24"/>
-                <w:shd w:fill="auto" w:val="clear"/>
+                <w:color w:val="auto"/>
+                <w:sz w:val="24"/>
+                <w:szCs w:val="24"/>
               </w:rPr>
               <w:t xml:space="preserve">Лафизов Н.Дж. /_________________/                               </w:t>
             </w:r>
@@ -1393,17 +1753,15 @@
                 <w:color w:val="auto"/>
                 <w:sz w:val="24"/>
                 <w:szCs w:val="24"/>
-                <w:shd w:fill="auto" w:val="clear"/>
               </w:rPr>
             </w:pPr>
             <w:r>
               <w:rPr>
                 <w:rFonts w:eastAsia="Times New Roman" w:cs="Times New Roman" w:ascii="Times New Roman" w:hAnsi="Times New Roman"/>
                 <w:b/>
-                <w:color w:val="000000"/>
-                <w:sz w:val="24"/>
-                <w:szCs w:val="24"/>
-                <w:shd w:fill="auto" w:val="clear"/>
+                <w:color w:val="auto"/>
+                <w:sz w:val="24"/>
+                <w:szCs w:val="24"/>
               </w:rPr>
               <w:t>м.п.</w:t>
             </w:r>
@@ -1417,11 +1775,12 @@
         <w:spacing w:before="0" w:after="200"/>
         <w:rPr>
           <w:color w:val="auto"/>
-          <w:shd w:fill="auto" w:val="clear"/>
         </w:rPr>
       </w:pPr>
       <w:r>
-        <w:rPr/>
+        <w:rPr>
+          <w:color w:val="auto"/>
+        </w:rPr>
       </w:r>
     </w:p>
     <w:sectPr>
@@ -1431,250 +1790,10 @@
       <w:pgNumType w:start="1" w:fmt="decimal"/>
       <w:formProt w:val="false"/>
       <w:textDirection w:val="lrTb"/>
-      <w:docGrid w:type="default" w:linePitch="100" w:charSpace="8192"/>
+      <w:docGrid w:type="default" w:linePitch="100" w:charSpace="12288"/>
     </w:sectPr>
   </w:body>
 </w:document>
-</file>
-
-<file path=word/numbering.xml><?xml version="1.0" encoding="utf-8"?>
-<w:numbering xmlns:w="http://schemas.openxmlformats.org/wordprocessingml/2006/main" xmlns:o="urn:schemas-microsoft-com:office:office" xmlns:r="http://schemas.openxmlformats.org/officeDocument/2006/relationships" xmlns:v="urn:schemas-microsoft-com:vml" xmlns:mc="http://schemas.openxmlformats.org/markup-compatibility/2006" xmlns:w14="http://schemas.microsoft.com/office/word/2010/wordml" mc:Ignorable="w14">
-  <w:abstractNum w:abstractNumId="1">
-    <w:lvl w:ilvl="0">
-      <w:start w:val="1"/>
-      <w:numFmt w:val="decimal"/>
-      <w:lvlText w:val="%1."/>
-      <w:lvlJc w:val="left"/>
-      <w:pPr>
-        <w:tabs>
-          <w:tab w:val="num" w:pos="0"/>
-        </w:tabs>
-        <w:ind w:left="720" w:hanging="360"/>
-      </w:pPr>
-    </w:lvl>
-    <w:lvl w:ilvl="1">
-      <w:start w:val="1"/>
-      <w:numFmt w:val="lowerLetter"/>
-      <w:lvlText w:val="%2."/>
-      <w:lvlJc w:val="left"/>
-      <w:pPr>
-        <w:tabs>
-          <w:tab w:val="num" w:pos="0"/>
-        </w:tabs>
-        <w:ind w:left="1440" w:hanging="360"/>
-      </w:pPr>
-    </w:lvl>
-    <w:lvl w:ilvl="2">
-      <w:start w:val="1"/>
-      <w:numFmt w:val="lowerRoman"/>
-      <w:lvlText w:val="%3."/>
-      <w:lvlJc w:val="right"/>
-      <w:pPr>
-        <w:tabs>
-          <w:tab w:val="num" w:pos="0"/>
-        </w:tabs>
-        <w:ind w:left="2160" w:hanging="180"/>
-      </w:pPr>
-    </w:lvl>
-    <w:lvl w:ilvl="3">
-      <w:start w:val="1"/>
-      <w:numFmt w:val="decimal"/>
-      <w:lvlText w:val="%4."/>
-      <w:lvlJc w:val="left"/>
-      <w:pPr>
-        <w:tabs>
-          <w:tab w:val="num" w:pos="0"/>
-        </w:tabs>
-        <w:ind w:left="2880" w:hanging="360"/>
-      </w:pPr>
-    </w:lvl>
-    <w:lvl w:ilvl="4">
-      <w:start w:val="1"/>
-      <w:numFmt w:val="lowerLetter"/>
-      <w:lvlText w:val="%5."/>
-      <w:lvlJc w:val="left"/>
-      <w:pPr>
-        <w:tabs>
-          <w:tab w:val="num" w:pos="0"/>
-        </w:tabs>
-        <w:ind w:left="3600" w:hanging="360"/>
-      </w:pPr>
-    </w:lvl>
-    <w:lvl w:ilvl="5">
-      <w:start w:val="1"/>
-      <w:numFmt w:val="lowerRoman"/>
-      <w:lvlText w:val="%6."/>
-      <w:lvlJc w:val="right"/>
-      <w:pPr>
-        <w:tabs>
-          <w:tab w:val="num" w:pos="0"/>
-        </w:tabs>
-        <w:ind w:left="4320" w:hanging="180"/>
-      </w:pPr>
-    </w:lvl>
-    <w:lvl w:ilvl="6">
-      <w:start w:val="1"/>
-      <w:numFmt w:val="decimal"/>
-      <w:lvlText w:val="%7."/>
-      <w:lvlJc w:val="left"/>
-      <w:pPr>
-        <w:tabs>
-          <w:tab w:val="num" w:pos="0"/>
-        </w:tabs>
-        <w:ind w:left="5040" w:hanging="360"/>
-      </w:pPr>
-    </w:lvl>
-    <w:lvl w:ilvl="7">
-      <w:start w:val="1"/>
-      <w:numFmt w:val="lowerLetter"/>
-      <w:lvlText w:val="%8."/>
-      <w:lvlJc w:val="left"/>
-      <w:pPr>
-        <w:tabs>
-          <w:tab w:val="num" w:pos="0"/>
-        </w:tabs>
-        <w:ind w:left="5760" w:hanging="360"/>
-      </w:pPr>
-    </w:lvl>
-    <w:lvl w:ilvl="8">
-      <w:start w:val="1"/>
-      <w:numFmt w:val="lowerRoman"/>
-      <w:lvlText w:val="%9."/>
-      <w:lvlJc w:val="right"/>
-      <w:pPr>
-        <w:tabs>
-          <w:tab w:val="num" w:pos="0"/>
-        </w:tabs>
-        <w:ind w:left="6480" w:hanging="180"/>
-      </w:pPr>
-    </w:lvl>
-  </w:abstractNum>
-  <w:abstractNum w:abstractNumId="2">
-    <w:lvl w:ilvl="0">
-      <w:start w:val="1"/>
-      <w:numFmt w:val="none"/>
-      <w:suff w:val="nothing"/>
-      <w:lvlText w:val=""/>
-      <w:lvlJc w:val="left"/>
-      <w:pPr>
-        <w:tabs>
-          <w:tab w:val="num" w:pos="0"/>
-        </w:tabs>
-        <w:ind w:left="0" w:hanging="0"/>
-      </w:pPr>
-    </w:lvl>
-    <w:lvl w:ilvl="1">
-      <w:start w:val="1"/>
-      <w:numFmt w:val="none"/>
-      <w:suff w:val="nothing"/>
-      <w:lvlText w:val=""/>
-      <w:lvlJc w:val="left"/>
-      <w:pPr>
-        <w:tabs>
-          <w:tab w:val="num" w:pos="0"/>
-        </w:tabs>
-        <w:ind w:left="0" w:hanging="0"/>
-      </w:pPr>
-    </w:lvl>
-    <w:lvl w:ilvl="2">
-      <w:start w:val="1"/>
-      <w:numFmt w:val="none"/>
-      <w:suff w:val="nothing"/>
-      <w:lvlText w:val=""/>
-      <w:lvlJc w:val="left"/>
-      <w:pPr>
-        <w:tabs>
-          <w:tab w:val="num" w:pos="0"/>
-        </w:tabs>
-        <w:ind w:left="0" w:hanging="0"/>
-      </w:pPr>
-    </w:lvl>
-    <w:lvl w:ilvl="3">
-      <w:start w:val="1"/>
-      <w:numFmt w:val="none"/>
-      <w:suff w:val="nothing"/>
-      <w:lvlText w:val=""/>
-      <w:lvlJc w:val="left"/>
-      <w:pPr>
-        <w:tabs>
-          <w:tab w:val="num" w:pos="0"/>
-        </w:tabs>
-        <w:ind w:left="0" w:hanging="0"/>
-      </w:pPr>
-    </w:lvl>
-    <w:lvl w:ilvl="4">
-      <w:start w:val="1"/>
-      <w:numFmt w:val="none"/>
-      <w:suff w:val="nothing"/>
-      <w:lvlText w:val=""/>
-      <w:lvlJc w:val="left"/>
-      <w:pPr>
-        <w:tabs>
-          <w:tab w:val="num" w:pos="0"/>
-        </w:tabs>
-        <w:ind w:left="0" w:hanging="0"/>
-      </w:pPr>
-    </w:lvl>
-    <w:lvl w:ilvl="5">
-      <w:start w:val="1"/>
-      <w:numFmt w:val="none"/>
-      <w:suff w:val="nothing"/>
-      <w:lvlText w:val=""/>
-      <w:lvlJc w:val="left"/>
-      <w:pPr>
-        <w:tabs>
-          <w:tab w:val="num" w:pos="0"/>
-        </w:tabs>
-        <w:ind w:left="0" w:hanging="0"/>
-      </w:pPr>
-    </w:lvl>
-    <w:lvl w:ilvl="6">
-      <w:start w:val="1"/>
-      <w:numFmt w:val="none"/>
-      <w:suff w:val="nothing"/>
-      <w:lvlText w:val=""/>
-      <w:lvlJc w:val="left"/>
-      <w:pPr>
-        <w:tabs>
-          <w:tab w:val="num" w:pos="0"/>
-        </w:tabs>
-        <w:ind w:left="0" w:hanging="0"/>
-      </w:pPr>
-    </w:lvl>
-    <w:lvl w:ilvl="7">
-      <w:start w:val="1"/>
-      <w:numFmt w:val="none"/>
-      <w:suff w:val="nothing"/>
-      <w:lvlText w:val=""/>
-      <w:lvlJc w:val="left"/>
-      <w:pPr>
-        <w:tabs>
-          <w:tab w:val="num" w:pos="0"/>
-        </w:tabs>
-        <w:ind w:left="0" w:hanging="0"/>
-      </w:pPr>
-    </w:lvl>
-    <w:lvl w:ilvl="8">
-      <w:start w:val="1"/>
-      <w:numFmt w:val="none"/>
-      <w:suff w:val="nothing"/>
-      <w:lvlText w:val=""/>
-      <w:lvlJc w:val="left"/>
-      <w:pPr>
-        <w:tabs>
-          <w:tab w:val="num" w:pos="0"/>
-        </w:tabs>
-        <w:ind w:left="0" w:hanging="0"/>
-      </w:pPr>
-    </w:lvl>
-  </w:abstractNum>
-  <w:num w:numId="1">
-    <w:abstractNumId w:val="1"/>
-  </w:num>
-  <w:num w:numId="2">
-    <w:abstractNumId w:val="2"/>
-  </w:num>
-</w:numbering>
 </file>
 
 <file path=word/styles.xml><?xml version="1.0" encoding="utf-8"?>

</xml_diff>